<commit_message>
Report introduction is done!
</commit_message>
<xml_diff>
--- a/Report.docx
+++ b/Report.docx
@@ -15,13 +15,24 @@
       </w:pPr>
       <w:r>
         <w:rPr>
-          <w:rFonts w:ascii="Century Schoolbook L" w:hAnsi="Century Schoolbook L"/>
+          <w:rFonts w:ascii="Tibetan Machine Uni" w:hAnsi="Tibetan Machine Uni"/>
           <w:b/>
           <w:bCs/>
           <w:sz w:val="28"/>
           <w:szCs w:val="28"/>
-        </w:rPr>
-        <w:t xml:space="preserve">Introduction: </w:t>
+          <w:u w:val="single"/>
+        </w:rPr>
+        <w:t>Introduction</w:t>
+      </w:r>
+      <w:r>
+        <w:rPr>
+          <w:rFonts w:ascii="Tibetan Machine Uni" w:hAnsi="Tibetan Machine Uni"/>
+          <w:b/>
+          <w:bCs/>
+          <w:sz w:val="28"/>
+          <w:szCs w:val="28"/>
+        </w:rPr>
+        <w:t xml:space="preserve">: </w:t>
       </w:r>
     </w:p>
     <w:p>
@@ -38,96 +49,46 @@
       </w:pPr>
       <w:r>
         <w:rPr>
-          <w:rFonts w:ascii="Century Schoolbook L" w:hAnsi="Century Schoolbook L"/>
+          <w:rFonts w:ascii="Tibetan Machine Uni" w:hAnsi="Tibetan Machine Uni"/>
           <w:b w:val="false"/>
           <w:bCs w:val="false"/>
           <w:sz w:val="28"/>
           <w:szCs w:val="28"/>
         </w:rPr>
-        <w:t xml:space="preserve">- The idea behind this project is to design our own compiler based on Lex &amp; Yacc tools. First we define our BNF grammars then, </w:t>
-      </w:r>
-      <w:r>
-        <w:rPr>
-          <w:rFonts w:ascii="Century Schoolbook L" w:hAnsi="Century Schoolbook L"/>
+        <w:t>- The idea behind this project is to design our own compiler based on Lex &amp; Yacc tools. First we define our BNF grammars then, using these grammars we create our Lex &amp; Yacc files.  Lex &amp; Yacc are tools that are used in building up compilers. Lex: is a tool for writing lexical analyzers, Yacc: is a tool for constructing parsers.</w:t>
+      </w:r>
+    </w:p>
+    <w:p>
+      <w:pPr>
+        <w:pStyle w:val="Normal"/>
+        <w:numPr>
+          <w:ilvl w:val="0"/>
+          <w:numId w:val="0"/>
+        </w:numPr>
+        <w:ind w:left="720" w:hanging="0"/>
+        <w:rPr>
+          <w:rFonts w:ascii="Tibetan Machine Uni" w:hAnsi="Tibetan Machine Uni"/>
+        </w:rPr>
+      </w:pPr>
+      <w:r>
+        <w:rPr>
+          <w:rFonts w:ascii="Tibetan Machine Uni" w:hAnsi="Tibetan Machine Uni"/>
           <w:b w:val="false"/>
           <w:bCs w:val="false"/>
           <w:sz w:val="28"/>
           <w:szCs w:val="28"/>
         </w:rPr>
-        <w:t xml:space="preserve">using </w:t>
-      </w:r>
-      <w:r>
-        <w:rPr>
-          <w:rFonts w:ascii="Century Schoolbook L" w:hAnsi="Century Schoolbook L"/>
+        <w:t xml:space="preserve">Lex reads our input character sets and converts them into tokens that we feed to the Yacc file in order to parse them and do the wanted actions.  </w:t>
+      </w:r>
+      <w:r>
+        <w:rPr>
+          <w:rFonts w:ascii="Tibetan Machine Uni" w:hAnsi="Tibetan Machine Uni"/>
           <w:b w:val="false"/>
           <w:bCs w:val="false"/>
           <w:sz w:val="28"/>
           <w:szCs w:val="28"/>
         </w:rPr>
-        <w:t xml:space="preserve">these grammars </w:t>
-      </w:r>
-      <w:r>
-        <w:rPr>
-          <w:rFonts w:ascii="Century Schoolbook L" w:hAnsi="Century Schoolbook L"/>
-          <w:b w:val="false"/>
-          <w:bCs w:val="false"/>
-          <w:sz w:val="28"/>
-          <w:szCs w:val="28"/>
-        </w:rPr>
-        <w:t>we</w:t>
-      </w:r>
-      <w:r>
-        <w:rPr>
-          <w:rFonts w:ascii="Century Schoolbook L" w:hAnsi="Century Schoolbook L"/>
-          <w:b w:val="false"/>
-          <w:bCs w:val="false"/>
-          <w:sz w:val="28"/>
-          <w:szCs w:val="28"/>
-        </w:rPr>
-        <w:t xml:space="preserve"> create our Lex &amp; Yacc files.  </w:t>
-      </w:r>
-      <w:r>
-        <w:rPr>
-          <w:rFonts w:ascii="Century Schoolbook L" w:hAnsi="Century Schoolbook L"/>
-          <w:b w:val="false"/>
-          <w:bCs w:val="false"/>
-          <w:sz w:val="28"/>
-          <w:szCs w:val="28"/>
-        </w:rPr>
-        <w:t>Lex &amp; Yacc are tools that are used in building up compilers. Lex: is a tool for writing lexical analyzers, Yacc: is a tool for constructing parsers.</w:t>
-      </w:r>
-    </w:p>
-    <w:p>
-      <w:pPr>
-        <w:pStyle w:val="Normal"/>
-        <w:numPr>
-          <w:ilvl w:val="0"/>
-          <w:numId w:val="0"/>
-        </w:numPr>
-        <w:ind w:left="720" w:hanging="0"/>
-        <w:rPr>
-          <w:rFonts w:ascii="Century Schoolbook L" w:hAnsi="Century Schoolbook L"/>
-        </w:rPr>
-      </w:pPr>
-      <w:r>
-        <w:rPr>
-          <w:rFonts w:ascii="Century Schoolbook L" w:hAnsi="Century Schoolbook L"/>
-          <w:b w:val="false"/>
-          <w:bCs w:val="false"/>
-          <w:sz w:val="28"/>
-          <w:szCs w:val="28"/>
-        </w:rPr>
-        <w:t>L</w:t>
-      </w:r>
-      <w:r>
-        <w:rPr>
-          <w:rFonts w:ascii="Century Schoolbook L" w:hAnsi="Century Schoolbook L"/>
-          <w:b w:val="false"/>
-          <w:bCs w:val="false"/>
-          <w:sz w:val="28"/>
-          <w:szCs w:val="28"/>
-        </w:rPr>
-        <w:t xml:space="preserve">ex reads our input character sets and converts them into tokens that we feed to the Yacc file in order to parse them and do the wanted actions. </w:t>
+        <w:t>Since we are designing our own language we can choose the relevant action we wish.</w:t>
       </w:r>
     </w:p>
     <w:p>
@@ -148,7 +109,227 @@
       </w:pPr>
       <w:r>
         <w:rPr>
-          <w:rFonts w:ascii="Century Schoolbook L" w:hAnsi="Century Schoolbook L"/>
+          <w:rFonts w:ascii="Tibetan Machine Uni" w:hAnsi="Tibetan Machine Uni"/>
+        </w:rPr>
+      </w:r>
+    </w:p>
+    <w:p>
+      <w:pPr>
+        <w:pStyle w:val="Normal"/>
+        <w:numPr>
+          <w:ilvl w:val="0"/>
+          <w:numId w:val="0"/>
+        </w:numPr>
+        <w:ind w:left="720" w:hanging="0"/>
+        <w:rPr>
+          <w:rFonts w:ascii="Tibetan Machine Uni" w:hAnsi="Tibetan Machine Uni"/>
+          <w:b/>
+          <w:b/>
+          <w:bCs/>
+          <w:u w:val="none"/>
+        </w:rPr>
+      </w:pPr>
+      <w:r>
+        <w:rPr>
+          <w:rFonts w:ascii="Tibetan Machine Uni" w:hAnsi="Tibetan Machine Uni"/>
+          <w:b/>
+          <w:bCs/>
+          <w:sz w:val="28"/>
+          <w:szCs w:val="28"/>
+          <w:u w:val="none"/>
+        </w:rPr>
+        <w:t>Solution steps:</w:t>
+      </w:r>
+    </w:p>
+    <w:p>
+      <w:pPr>
+        <w:pStyle w:val="Normal"/>
+        <w:numPr>
+          <w:ilvl w:val="0"/>
+          <w:numId w:val="3"/>
+        </w:numPr>
+        <w:ind w:left="720" w:hanging="0"/>
+        <w:rPr>
+          <w:rFonts w:ascii="Tibetan Machine Uni" w:hAnsi="Tibetan Machine Uni"/>
+        </w:rPr>
+      </w:pPr>
+      <w:r>
+        <w:rPr>
+          <w:rFonts w:ascii="Tibetan Machine Uni" w:hAnsi="Tibetan Machine Uni"/>
+          <w:b w:val="false"/>
+          <w:bCs w:val="false"/>
+          <w:sz w:val="28"/>
+          <w:szCs w:val="28"/>
+        </w:rPr>
+        <w:t>Setting</w:t>
+      </w:r>
+      <w:r>
+        <w:rPr>
+          <w:rFonts w:ascii="Tibetan Machine Uni" w:hAnsi="Tibetan Machine Uni"/>
+          <w:b w:val="false"/>
+          <w:bCs w:val="false"/>
+          <w:sz w:val="28"/>
+          <w:szCs w:val="28"/>
+        </w:rPr>
+        <w:t xml:space="preserve"> up</w:t>
+      </w:r>
+      <w:r>
+        <w:rPr>
+          <w:rFonts w:ascii="Tibetan Machine Uni" w:hAnsi="Tibetan Machine Uni"/>
+          <w:b w:val="false"/>
+          <w:bCs w:val="false"/>
+          <w:sz w:val="28"/>
+          <w:szCs w:val="28"/>
+        </w:rPr>
+        <w:t xml:space="preserve"> BNF grammars with our imagination and function</w:t>
+      </w:r>
+      <w:r>
+        <w:rPr>
+          <w:rFonts w:ascii="Tibetan Machine Uni" w:hAnsi="Tibetan Machine Uni"/>
+          <w:b w:val="false"/>
+          <w:bCs w:val="false"/>
+          <w:sz w:val="28"/>
+          <w:szCs w:val="28"/>
+        </w:rPr>
+        <w:t>s</w:t>
+      </w:r>
+      <w:r>
+        <w:rPr>
+          <w:rFonts w:ascii="Tibetan Machine Uni" w:hAnsi="Tibetan Machine Uni"/>
+          <w:b w:val="false"/>
+          <w:bCs w:val="false"/>
+          <w:sz w:val="28"/>
+          <w:szCs w:val="28"/>
+        </w:rPr>
+        <w:t xml:space="preserve"> that may used to ease the job.</w:t>
+      </w:r>
+    </w:p>
+    <w:p>
+      <w:pPr>
+        <w:pStyle w:val="Normal"/>
+        <w:numPr>
+          <w:ilvl w:val="0"/>
+          <w:numId w:val="3"/>
+        </w:numPr>
+        <w:ind w:left="720" w:hanging="0"/>
+        <w:rPr>
+          <w:rFonts w:ascii="Tibetan Machine Uni" w:hAnsi="Tibetan Machine Uni"/>
+        </w:rPr>
+      </w:pPr>
+      <w:r>
+        <w:rPr>
+          <w:rFonts w:ascii="Tibetan Machine Uni" w:hAnsi="Tibetan Machine Uni"/>
+          <w:b w:val="false"/>
+          <w:bCs w:val="false"/>
+          <w:sz w:val="28"/>
+          <w:szCs w:val="28"/>
+        </w:rPr>
+        <w:t>C</w:t>
+      </w:r>
+      <w:r>
+        <w:rPr>
+          <w:rFonts w:ascii="Tibetan Machine Uni" w:hAnsi="Tibetan Machine Uni"/>
+          <w:b w:val="false"/>
+          <w:bCs w:val="false"/>
+          <w:sz w:val="28"/>
+          <w:szCs w:val="28"/>
+        </w:rPr>
+        <w:t>reating Lex file and specifying the patterns (regex) that are going to be passed to the Yacc file as tokens.</w:t>
+      </w:r>
+    </w:p>
+    <w:p>
+      <w:pPr>
+        <w:pStyle w:val="Normal"/>
+        <w:numPr>
+          <w:ilvl w:val="0"/>
+          <w:numId w:val="3"/>
+        </w:numPr>
+        <w:ind w:left="720" w:hanging="0"/>
+        <w:rPr>
+          <w:rFonts w:ascii="Tibetan Machine Uni" w:hAnsi="Tibetan Machine Uni"/>
+        </w:rPr>
+      </w:pPr>
+      <w:r>
+        <w:rPr>
+          <w:rFonts w:ascii="Tibetan Machine Uni" w:hAnsi="Tibetan Machine Uni"/>
+          <w:b w:val="false"/>
+          <w:bCs w:val="false"/>
+          <w:sz w:val="28"/>
+          <w:szCs w:val="28"/>
+        </w:rPr>
+        <w:t>Constructing Yacc file by defining the tokens, the data types, the grammar rules, and the C functions.</w:t>
+      </w:r>
+    </w:p>
+    <w:p>
+      <w:pPr>
+        <w:pStyle w:val="Normal"/>
+        <w:numPr>
+          <w:ilvl w:val="0"/>
+          <w:numId w:val="3"/>
+        </w:numPr>
+        <w:ind w:left="720" w:hanging="0"/>
+        <w:rPr>
+          <w:rFonts w:ascii="Tibetan Machine Uni" w:hAnsi="Tibetan Machine Uni"/>
+        </w:rPr>
+      </w:pPr>
+      <w:r>
+        <w:rPr>
+          <w:rFonts w:ascii="Tibetan Machine Uni" w:hAnsi="Tibetan Machine Uni"/>
+          <w:b w:val="false"/>
+          <w:bCs w:val="false"/>
+          <w:sz w:val="28"/>
+          <w:szCs w:val="28"/>
+        </w:rPr>
+        <w:t>Code debugging time.</w:t>
+      </w:r>
+    </w:p>
+    <w:p>
+      <w:pPr>
+        <w:pStyle w:val="Normal"/>
+        <w:numPr>
+          <w:ilvl w:val="0"/>
+          <w:numId w:val="3"/>
+        </w:numPr>
+        <w:ind w:left="720" w:hanging="0"/>
+        <w:rPr>
+          <w:rFonts w:ascii="Tibetan Machine Uni" w:hAnsi="Tibetan Machine Uni"/>
+        </w:rPr>
+      </w:pPr>
+      <w:r>
+        <w:rPr>
+          <w:rFonts w:ascii="Tibetan Machine Uni" w:hAnsi="Tibetan Machine Uni"/>
+          <w:b w:val="false"/>
+          <w:bCs w:val="false"/>
+          <w:sz w:val="28"/>
+          <w:szCs w:val="28"/>
+        </w:rPr>
+        <w:t xml:space="preserve">Error checking &amp; handling through the right functions e.g: yyerror() .. etc.  </w:t>
+      </w:r>
+    </w:p>
+    <w:p>
+      <w:pPr>
+        <w:pStyle w:val="Normal"/>
+        <w:numPr>
+          <w:ilvl w:val="0"/>
+          <w:numId w:val="0"/>
+        </w:numPr>
+        <w:ind w:hanging="0"/>
+        <w:rPr>
+          <w:rFonts w:ascii="Tibetan Machine Uni" w:hAnsi="Tibetan Machine Uni"/>
+          <w:b w:val="false"/>
+          <w:b w:val="false"/>
+          <w:bCs w:val="false"/>
+          <w:sz w:val="28"/>
+          <w:szCs w:val="28"/>
+        </w:rPr>
+      </w:pPr>
+      <w:r>
+        <w:rPr>
+          <w:rFonts w:ascii="Tibetan Machine Uni" w:hAnsi="Tibetan Machine Uni"/>
+          <w:b w:val="false"/>
+          <w:bCs w:val="false"/>
+          <w:sz w:val="28"/>
+          <w:szCs w:val="28"/>
         </w:rPr>
       </w:r>
     </w:p>
@@ -160,18 +341,44 @@
           <w:numId w:val="1"/>
         </w:numPr>
         <w:rPr>
-          <w:rFonts w:ascii="Century Schoolbook L" w:hAnsi="Century Schoolbook L"/>
-        </w:rPr>
-      </w:pPr>
-      <w:r>
-        <w:rPr>
-          <w:rFonts w:ascii="Century Schoolbook L" w:hAnsi="Century Schoolbook L"/>
+          <w:rFonts w:ascii="Tibetan Machine Uni" w:hAnsi="Tibetan Machine Uni"/>
+          <w:u w:val="single"/>
+        </w:rPr>
+      </w:pPr>
+      <w:r>
+        <w:rPr>
+          <w:rFonts w:ascii="Tibetan Machine Uni" w:hAnsi="Tibetan Machine Uni"/>
           <w:b/>
           <w:bCs/>
           <w:sz w:val="28"/>
           <w:szCs w:val="28"/>
+          <w:u w:val="single"/>
         </w:rPr>
         <w:t>BNF grammar:</w:t>
+      </w:r>
+    </w:p>
+    <w:p>
+      <w:pPr>
+        <w:pStyle w:val="Normal"/>
+        <w:numPr>
+          <w:ilvl w:val="0"/>
+          <w:numId w:val="0"/>
+        </w:numPr>
+        <w:ind w:left="720" w:hanging="0"/>
+        <w:rPr>
+          <w:rFonts w:ascii="Century Schoolbook L" w:hAnsi="Century Schoolbook L"/>
+          <w:b/>
+          <w:b/>
+          <w:bCs/>
+          <w:sz w:val="28"/>
+          <w:szCs w:val="28"/>
+        </w:rPr>
+      </w:pPr>
+      <w:r>
+        <w:rPr>
+          <w:rFonts w:ascii="Tibetan Machine Uni" w:hAnsi="Tibetan Machine Uni"/>
+          <w:u w:val="single"/>
+        </w:rPr>
       </w:r>
     </w:p>
     <w:p>
@@ -187,11 +394,12 @@
       </w:pPr>
       <w:r>
         <w:rPr>
-          <w:rFonts w:ascii="Century Schoolbook L" w:hAnsi="Century Schoolbook L"/>
+          <w:rFonts w:ascii="Tibetan Machine Uni" w:hAnsi="Tibetan Machine Uni"/>
           <w:b/>
           <w:bCs/>
           <w:sz w:val="28"/>
           <w:szCs w:val="28"/>
+          <w:u w:val="single"/>
         </w:rPr>
         <w:t>Prerequisites:</w:t>
       </w:r>
@@ -209,11 +417,12 @@
       </w:pPr>
       <w:r>
         <w:rPr>
-          <w:rFonts w:ascii="Century Schoolbook L" w:hAnsi="Century Schoolbook L"/>
+          <w:rFonts w:ascii="Tibetan Machine Uni" w:hAnsi="Tibetan Machine Uni"/>
           <w:b/>
           <w:bCs/>
           <w:sz w:val="28"/>
           <w:szCs w:val="28"/>
+          <w:u w:val="single"/>
         </w:rPr>
         <w:t>Extended Features:</w:t>
       </w:r>
@@ -232,7 +441,7 @@
       </w:pPr>
       <w:r>
         <w:rPr>
-          <w:rFonts w:ascii="Century Schoolbook L" w:hAnsi="Century Schoolbook L"/>
+          <w:rFonts w:ascii="Tibetan Machine Uni" w:hAnsi="Tibetan Machine Uni"/>
           <w:sz w:val="28"/>
           <w:szCs w:val="28"/>
         </w:rPr>
@@ -252,7 +461,7 @@
       </w:pPr>
       <w:r>
         <w:rPr>
-          <w:rFonts w:ascii="Century Schoolbook L" w:hAnsi="Century Schoolbook L"/>
+          <w:rFonts w:ascii="Tibetan Machine Uni" w:hAnsi="Tibetan Machine Uni"/>
           <w:sz w:val="28"/>
           <w:szCs w:val="28"/>
         </w:rPr>
@@ -272,7 +481,7 @@
       </w:pPr>
       <w:r>
         <w:rPr>
-          <w:rFonts w:ascii="Century Schoolbook L" w:hAnsi="Century Schoolbook L"/>
+          <w:rFonts w:ascii="Tibetan Machine Uni" w:hAnsi="Tibetan Machine Uni"/>
           <w:sz w:val="28"/>
           <w:szCs w:val="28"/>
         </w:rPr>
@@ -292,7 +501,7 @@
       </w:pPr>
       <w:r>
         <w:rPr>
-          <w:rFonts w:ascii="Century Schoolbook L" w:hAnsi="Century Schoolbook L"/>
+          <w:rFonts w:ascii="Tibetan Machine Uni" w:hAnsi="Tibetan Machine Uni"/>
           <w:sz w:val="28"/>
           <w:szCs w:val="28"/>
         </w:rPr>
@@ -312,7 +521,7 @@
       </w:pPr>
       <w:r>
         <w:rPr>
-          <w:rFonts w:ascii="Century Schoolbook L" w:hAnsi="Century Schoolbook L"/>
+          <w:rFonts w:ascii="Tibetan Machine Uni" w:hAnsi="Tibetan Machine Uni"/>
           <w:sz w:val="28"/>
           <w:szCs w:val="28"/>
         </w:rPr>
@@ -332,7 +541,7 @@
       </w:pPr>
       <w:r>
         <w:rPr>
-          <w:rFonts w:ascii="Century Schoolbook L" w:hAnsi="Century Schoolbook L"/>
+          <w:rFonts w:ascii="Tibetan Machine Uni" w:hAnsi="Tibetan Machine Uni"/>
           <w:sz w:val="28"/>
           <w:szCs w:val="28"/>
         </w:rPr>
@@ -352,7 +561,7 @@
       </w:pPr>
       <w:r>
         <w:rPr>
-          <w:rFonts w:ascii="Century Schoolbook L" w:hAnsi="Century Schoolbook L"/>
+          <w:rFonts w:ascii="Tibetan Machine Uni" w:hAnsi="Tibetan Machine Uni"/>
           <w:sz w:val="28"/>
           <w:szCs w:val="28"/>
         </w:rPr>
@@ -372,7 +581,7 @@
       </w:pPr>
       <w:r>
         <w:rPr>
-          <w:rFonts w:ascii="Century Schoolbook L" w:hAnsi="Century Schoolbook L"/>
+          <w:rFonts w:ascii="Tibetan Machine Uni" w:hAnsi="Tibetan Machine Uni"/>
           <w:sz w:val="28"/>
           <w:szCs w:val="28"/>
         </w:rPr>
@@ -392,7 +601,7 @@
       </w:pPr>
       <w:r>
         <w:rPr>
-          <w:rFonts w:ascii="Century Schoolbook L" w:hAnsi="Century Schoolbook L"/>
+          <w:rFonts w:ascii="Tibetan Machine Uni" w:hAnsi="Tibetan Machine Uni"/>
           <w:sz w:val="28"/>
           <w:szCs w:val="28"/>
         </w:rPr>
@@ -412,7 +621,7 @@
       </w:pPr>
       <w:r>
         <w:rPr>
-          <w:rFonts w:ascii="Century Schoolbook L" w:hAnsi="Century Schoolbook L"/>
+          <w:rFonts w:ascii="Tibetan Machine Uni" w:hAnsi="Tibetan Machine Uni"/>
           <w:sz w:val="28"/>
           <w:szCs w:val="28"/>
         </w:rPr>
@@ -432,7 +641,7 @@
       </w:pPr>
       <w:r>
         <w:rPr>
-          <w:rFonts w:ascii="Century Schoolbook L" w:hAnsi="Century Schoolbook L"/>
+          <w:rFonts w:ascii="Tibetan Machine Uni" w:hAnsi="Tibetan Machine Uni"/>
           <w:sz w:val="28"/>
           <w:szCs w:val="28"/>
         </w:rPr>
@@ -452,7 +661,7 @@
       </w:pPr>
       <w:r>
         <w:rPr>
-          <w:rFonts w:ascii="Century Schoolbook L" w:hAnsi="Century Schoolbook L"/>
+          <w:rFonts w:ascii="Tibetan Machine Uni" w:hAnsi="Tibetan Machine Uni"/>
           <w:sz w:val="28"/>
           <w:szCs w:val="28"/>
         </w:rPr>
@@ -472,7 +681,7 @@
       </w:pPr>
       <w:r>
         <w:rPr>
-          <w:rFonts w:ascii="Century Schoolbook L" w:hAnsi="Century Schoolbook L"/>
+          <w:rFonts w:ascii="Tibetan Machine Uni" w:hAnsi="Tibetan Machine Uni"/>
           <w:sz w:val="28"/>
           <w:szCs w:val="28"/>
         </w:rPr>
@@ -492,7 +701,7 @@
       </w:pPr>
       <w:r>
         <w:rPr>
-          <w:rFonts w:ascii="Century Schoolbook L" w:hAnsi="Century Schoolbook L"/>
+          <w:rFonts w:ascii="Tibetan Machine Uni" w:hAnsi="Tibetan Machine Uni"/>
           <w:sz w:val="28"/>
           <w:szCs w:val="28"/>
         </w:rPr>
@@ -512,7 +721,7 @@
       </w:pPr>
       <w:r>
         <w:rPr>
-          <w:rFonts w:ascii="Century Schoolbook L" w:hAnsi="Century Schoolbook L"/>
+          <w:rFonts w:ascii="Tibetan Machine Uni" w:hAnsi="Tibetan Machine Uni"/>
           <w:sz w:val="28"/>
           <w:szCs w:val="28"/>
         </w:rPr>
@@ -532,7 +741,7 @@
       </w:pPr>
       <w:r>
         <w:rPr>
-          <w:rFonts w:ascii="Century Schoolbook L" w:hAnsi="Century Schoolbook L"/>
+          <w:rFonts w:ascii="Tibetan Machine Uni" w:hAnsi="Tibetan Machine Uni"/>
           <w:sz w:val="28"/>
           <w:szCs w:val="28"/>
         </w:rPr>
@@ -552,7 +761,7 @@
       </w:pPr>
       <w:r>
         <w:rPr>
-          <w:rFonts w:ascii="Century Schoolbook L" w:hAnsi="Century Schoolbook L"/>
+          <w:rFonts w:ascii="Tibetan Machine Uni" w:hAnsi="Tibetan Machine Uni"/>
           <w:sz w:val="28"/>
           <w:szCs w:val="28"/>
         </w:rPr>
@@ -572,7 +781,7 @@
       </w:pPr>
       <w:r>
         <w:rPr>
-          <w:rFonts w:ascii="Century Schoolbook L" w:hAnsi="Century Schoolbook L"/>
+          <w:rFonts w:ascii="Tibetan Machine Uni" w:hAnsi="Tibetan Machine Uni"/>
           <w:sz w:val="28"/>
           <w:szCs w:val="28"/>
         </w:rPr>
@@ -592,7 +801,7 @@
       </w:pPr>
       <w:r>
         <w:rPr>
-          <w:rFonts w:ascii="Century Schoolbook L" w:hAnsi="Century Schoolbook L"/>
+          <w:rFonts w:ascii="Tibetan Machine Uni" w:hAnsi="Tibetan Machine Uni"/>
           <w:sz w:val="28"/>
           <w:szCs w:val="28"/>
         </w:rPr>
@@ -612,7 +821,7 @@
       </w:pPr>
       <w:r>
         <w:rPr>
-          <w:rFonts w:ascii="Century Schoolbook L" w:hAnsi="Century Schoolbook L"/>
+          <w:rFonts w:ascii="Tibetan Machine Uni" w:hAnsi="Tibetan Machine Uni"/>
           <w:sz w:val="28"/>
           <w:szCs w:val="28"/>
         </w:rPr>
@@ -632,7 +841,7 @@
       </w:pPr>
       <w:r>
         <w:rPr>
-          <w:rFonts w:ascii="Century Schoolbook L" w:hAnsi="Century Schoolbook L"/>
+          <w:rFonts w:ascii="Tibetan Machine Uni" w:hAnsi="Tibetan Machine Uni"/>
           <w:sz w:val="28"/>
           <w:szCs w:val="28"/>
         </w:rPr>
@@ -652,7 +861,7 @@
       </w:pPr>
       <w:r>
         <w:rPr>
-          <w:rFonts w:ascii="Century Schoolbook L" w:hAnsi="Century Schoolbook L"/>
+          <w:rFonts w:ascii="Tibetan Machine Uni" w:hAnsi="Tibetan Machine Uni"/>
           <w:sz w:val="28"/>
           <w:szCs w:val="28"/>
         </w:rPr>
@@ -672,7 +881,7 @@
       </w:pPr>
       <w:r>
         <w:rPr>
-          <w:rFonts w:ascii="Century Schoolbook L" w:hAnsi="Century Schoolbook L"/>
+          <w:rFonts w:ascii="Tibetan Machine Uni" w:hAnsi="Tibetan Machine Uni"/>
           <w:sz w:val="28"/>
           <w:szCs w:val="28"/>
         </w:rPr>
@@ -687,12 +896,12 @@
           <w:numId w:val="2"/>
         </w:numPr>
         <w:rPr>
-          <w:rFonts w:ascii="Century Schoolbook L" w:hAnsi="Century Schoolbook L"/>
-        </w:rPr>
-      </w:pPr>
-      <w:r>
-        <w:rPr>
-          <w:rFonts w:ascii="Century Schoolbook L" w:hAnsi="Century Schoolbook L"/>
+          <w:rFonts w:ascii="Tibetan Machine Uni" w:hAnsi="Tibetan Machine Uni"/>
+        </w:rPr>
+      </w:pPr>
+      <w:r>
+        <w:rPr>
+          <w:rFonts w:ascii="Tibetan Machine Uni" w:hAnsi="Tibetan Machine Uni"/>
         </w:rPr>
       </w:r>
     </w:p>
@@ -970,6 +1179,116 @@
   <w:abstractNum w:abstractNumId="3">
     <w:lvl w:ilvl="0">
       <w:start w:val="1"/>
+      <w:numFmt w:val="lowerLetter"/>
+      <w:lvlText w:val="%1)"/>
+      <w:lvlJc w:val="left"/>
+      <w:pPr>
+        <w:tabs>
+          <w:tab w:val="num" w:pos="720"/>
+        </w:tabs>
+        <w:ind w:left="720" w:hanging="360"/>
+      </w:pPr>
+    </w:lvl>
+    <w:lvl w:ilvl="1">
+      <w:start w:val="1"/>
+      <w:numFmt w:val="decimal"/>
+      <w:lvlText w:val="(%2)"/>
+      <w:lvlJc w:val="left"/>
+      <w:pPr>
+        <w:tabs>
+          <w:tab w:val="num" w:pos="1080"/>
+        </w:tabs>
+        <w:ind w:left="1080" w:hanging="360"/>
+      </w:pPr>
+    </w:lvl>
+    <w:lvl w:ilvl="2">
+      <w:start w:val="1"/>
+      <w:numFmt w:val="decimal"/>
+      <w:lvlText w:val="(%3)"/>
+      <w:lvlJc w:val="left"/>
+      <w:pPr>
+        <w:tabs>
+          <w:tab w:val="num" w:pos="1440"/>
+        </w:tabs>
+        <w:ind w:left="1440" w:hanging="360"/>
+      </w:pPr>
+    </w:lvl>
+    <w:lvl w:ilvl="3">
+      <w:start w:val="1"/>
+      <w:numFmt w:val="decimal"/>
+      <w:lvlText w:val="(%4)"/>
+      <w:lvlJc w:val="left"/>
+      <w:pPr>
+        <w:tabs>
+          <w:tab w:val="num" w:pos="1800"/>
+        </w:tabs>
+        <w:ind w:left="1800" w:hanging="360"/>
+      </w:pPr>
+    </w:lvl>
+    <w:lvl w:ilvl="4">
+      <w:start w:val="1"/>
+      <w:numFmt w:val="decimal"/>
+      <w:lvlText w:val="(%5)"/>
+      <w:lvlJc w:val="left"/>
+      <w:pPr>
+        <w:tabs>
+          <w:tab w:val="num" w:pos="2160"/>
+        </w:tabs>
+        <w:ind w:left="2160" w:hanging="360"/>
+      </w:pPr>
+    </w:lvl>
+    <w:lvl w:ilvl="5">
+      <w:start w:val="1"/>
+      <w:numFmt w:val="decimal"/>
+      <w:lvlText w:val="(%6)"/>
+      <w:lvlJc w:val="left"/>
+      <w:pPr>
+        <w:tabs>
+          <w:tab w:val="num" w:pos="2520"/>
+        </w:tabs>
+        <w:ind w:left="2520" w:hanging="360"/>
+      </w:pPr>
+    </w:lvl>
+    <w:lvl w:ilvl="6">
+      <w:start w:val="1"/>
+      <w:numFmt w:val="decimal"/>
+      <w:lvlText w:val="(%7)"/>
+      <w:lvlJc w:val="left"/>
+      <w:pPr>
+        <w:tabs>
+          <w:tab w:val="num" w:pos="2880"/>
+        </w:tabs>
+        <w:ind w:left="2880" w:hanging="360"/>
+      </w:pPr>
+    </w:lvl>
+    <w:lvl w:ilvl="7">
+      <w:start w:val="1"/>
+      <w:numFmt w:val="decimal"/>
+      <w:lvlText w:val="(%8)"/>
+      <w:lvlJc w:val="left"/>
+      <w:pPr>
+        <w:tabs>
+          <w:tab w:val="num" w:pos="3240"/>
+        </w:tabs>
+        <w:ind w:left="3240" w:hanging="360"/>
+      </w:pPr>
+    </w:lvl>
+    <w:lvl w:ilvl="8">
+      <w:start w:val="1"/>
+      <w:numFmt w:val="decimal"/>
+      <w:lvlText w:val="(%9)"/>
+      <w:lvlJc w:val="left"/>
+      <w:pPr>
+        <w:tabs>
+          <w:tab w:val="num" w:pos="3600"/>
+        </w:tabs>
+        <w:ind w:left="3600" w:hanging="360"/>
+      </w:pPr>
+    </w:lvl>
+  </w:abstractNum>
+  <w:abstractNum w:abstractNumId="4">
+    <w:lvl w:ilvl="0">
+      <w:start w:val="1"/>
       <w:numFmt w:val="none"/>
       <w:suff w:val="nothing"/>
       <w:lvlText w:val=""/>
@@ -1094,6 +1413,9 @@
   </w:num>
   <w:num w:numId="3">
     <w:abstractNumId w:val="3"/>
+  </w:num>
+  <w:num w:numId="4">
+    <w:abstractNumId w:val="4"/>
   </w:num>
 </w:numbering>
 </file>
@@ -1328,6 +1650,69 @@
       <w:rFonts w:cs="Symbol"/>
     </w:rPr>
   </w:style>
+  <w:style w:type="character" w:styleId="ListLabel28">
+    <w:name w:val="ListLabel 28"/>
+    <w:qFormat/>
+    <w:rPr>
+      <w:rFonts w:ascii="Century Schoolbook L" w:hAnsi="Century Schoolbook L" w:cs="Symbol"/>
+    </w:rPr>
+  </w:style>
+  <w:style w:type="character" w:styleId="ListLabel29">
+    <w:name w:val="ListLabel 29"/>
+    <w:qFormat/>
+    <w:rPr>
+      <w:rFonts w:cs="Symbol"/>
+    </w:rPr>
+  </w:style>
+  <w:style w:type="character" w:styleId="ListLabel30">
+    <w:name w:val="ListLabel 30"/>
+    <w:qFormat/>
+    <w:rPr>
+      <w:rFonts w:cs="Symbol"/>
+    </w:rPr>
+  </w:style>
+  <w:style w:type="character" w:styleId="ListLabel31">
+    <w:name w:val="ListLabel 31"/>
+    <w:qFormat/>
+    <w:rPr>
+      <w:rFonts w:cs="Symbol"/>
+    </w:rPr>
+  </w:style>
+  <w:style w:type="character" w:styleId="ListLabel32">
+    <w:name w:val="ListLabel 32"/>
+    <w:qFormat/>
+    <w:rPr>
+      <w:rFonts w:cs="Symbol"/>
+    </w:rPr>
+  </w:style>
+  <w:style w:type="character" w:styleId="ListLabel33">
+    <w:name w:val="ListLabel 33"/>
+    <w:qFormat/>
+    <w:rPr>
+      <w:rFonts w:cs="Symbol"/>
+    </w:rPr>
+  </w:style>
+  <w:style w:type="character" w:styleId="ListLabel34">
+    <w:name w:val="ListLabel 34"/>
+    <w:qFormat/>
+    <w:rPr>
+      <w:rFonts w:cs="Symbol"/>
+    </w:rPr>
+  </w:style>
+  <w:style w:type="character" w:styleId="ListLabel35">
+    <w:name w:val="ListLabel 35"/>
+    <w:qFormat/>
+    <w:rPr>
+      <w:rFonts w:cs="Symbol"/>
+    </w:rPr>
+  </w:style>
+  <w:style w:type="character" w:styleId="ListLabel36">
+    <w:name w:val="ListLabel 36"/>
+    <w:qFormat/>
+    <w:rPr>
+      <w:rFonts w:cs="Symbol"/>
+    </w:rPr>
+  </w:style>
   <w:style w:type="paragraph" w:styleId="Heading">
     <w:name w:val="Heading"/>
     <w:basedOn w:val="Normal"/>

</xml_diff>

<commit_message>
Added makefile that runs with "make" command.
Need to fix th error in project.y file to run makefile correctly.
</commit_message>
<xml_diff>
--- a/Report.docx
+++ b/Report.docx
@@ -366,19 +366,23 @@
         </w:numPr>
         <w:ind w:left="720" w:hanging="0"/>
         <w:rPr>
-          <w:rFonts w:ascii="Century Schoolbook L" w:hAnsi="Century Schoolbook L"/>
-          <w:b/>
-          <w:b/>
-          <w:bCs/>
-          <w:sz w:val="28"/>
-          <w:szCs w:val="28"/>
-        </w:rPr>
-      </w:pPr>
-      <w:r>
-        <w:rPr>
-          <w:rFonts w:ascii="Tibetan Machine Uni" w:hAnsi="Tibetan Machine Uni"/>
-          <w:u w:val="single"/>
-        </w:rPr>
+          <w:rFonts w:ascii="Tibetan Machine Uni" w:hAnsi="Tibetan Machine Uni"/>
+          <w:b w:val="false"/>
+          <w:b w:val="false"/>
+          <w:bCs w:val="false"/>
+          <w:u w:val="none"/>
+        </w:rPr>
+      </w:pPr>
+      <w:r>
+        <w:rPr>
+          <w:rFonts w:ascii="Century Schoolbook L" w:hAnsi="Century Schoolbook L"/>
+          <w:b w:val="false"/>
+          <w:bCs w:val="false"/>
+          <w:sz w:val="28"/>
+          <w:szCs w:val="28"/>
+          <w:u w:val="none"/>
+        </w:rPr>
+        <w:t>ccdcdc</w:t>
       </w:r>
     </w:p>
     <w:p>

</xml_diff>

<commit_message>
updated the report file, removed the long_float...... types and kept the long_int, short_int
</commit_message>
<xml_diff>
--- a/Report.docx
+++ b/Report.docx
@@ -22,7 +22,14 @@
         </w:rPr>
       </w:pPr>
       <w:r>
-        <w:rPr/>
+        <w:rPr>
+          <w:rFonts w:ascii="Tibetan Machine Uni" w:hAnsi="Tibetan Machine Uni"/>
+          <w:b/>
+          <w:bCs/>
+          <w:sz w:val="28"/>
+          <w:szCs w:val="28"/>
+          <w:u w:val="single"/>
+        </w:rPr>
       </w:r>
     </w:p>
     <w:p>
@@ -45,7 +52,14 @@
         </w:rPr>
       </w:pPr>
       <w:r>
-        <w:rPr/>
+        <w:rPr>
+          <w:rFonts w:ascii="Tibetan Machine Uni" w:hAnsi="Tibetan Machine Uni"/>
+          <w:b/>
+          <w:bCs/>
+          <w:sz w:val="28"/>
+          <w:szCs w:val="28"/>
+          <w:u w:val="single"/>
+        </w:rPr>
       </w:r>
     </w:p>
     <w:p>
@@ -68,7 +82,14 @@
         </w:rPr>
       </w:pPr>
       <w:r>
-        <w:rPr/>
+        <w:rPr>
+          <w:rFonts w:ascii="Tibetan Machine Uni" w:hAnsi="Tibetan Machine Uni"/>
+          <w:b/>
+          <w:bCs/>
+          <w:sz w:val="28"/>
+          <w:szCs w:val="28"/>
+          <w:u w:val="single"/>
+        </w:rPr>
         <w:drawing>
           <wp:anchor behindDoc="0" distT="0" distB="0" distL="0" distR="0" simplePos="0" locked="0" layoutInCell="1" allowOverlap="1" relativeHeight="2">
             <wp:simplePos x="0" y="0"/>
@@ -136,7 +157,14 @@
         </w:rPr>
       </w:pPr>
       <w:r>
-        <w:rPr/>
+        <w:rPr>
+          <w:rFonts w:ascii="Tibetan Machine Uni" w:hAnsi="Tibetan Machine Uni"/>
+          <w:b/>
+          <w:bCs/>
+          <w:sz w:val="28"/>
+          <w:szCs w:val="28"/>
+          <w:u w:val="single"/>
+        </w:rPr>
       </w:r>
     </w:p>
     <w:p>
@@ -159,7 +187,14 @@
         </w:rPr>
       </w:pPr>
       <w:r>
-        <w:rPr/>
+        <w:rPr>
+          <w:rFonts w:ascii="Tibetan Machine Uni" w:hAnsi="Tibetan Machine Uni"/>
+          <w:b/>
+          <w:bCs/>
+          <w:sz w:val="28"/>
+          <w:szCs w:val="28"/>
+          <w:u w:val="single"/>
+        </w:rPr>
       </w:r>
     </w:p>
     <w:p>
@@ -311,6 +346,7 @@
           <w:pgNumType w:fmt="decimal"/>
           <w:formProt w:val="false"/>
           <w:textDirection w:val="lrTb"/>
+          <w:docGrid w:type="default" w:linePitch="240" w:charSpace="4294961151"/>
         </w:sectPr>
         <w:pStyle w:val="Normal"/>
         <w:widowControl/>
@@ -5584,7 +5620,376 @@
           <w:sz w:val="28"/>
           <w:szCs w:val="28"/>
         </w:rPr>
-        <w:t xml:space="preserve">move_forward: moves one directory forward, in case of moving back then the need to move forward again. </w:t>
+        <w:t>move_forward: moves one directory forward, in case of moving back then the need to move forward again.</w:t>
+      </w:r>
+    </w:p>
+    <w:p>
+      <w:pPr>
+        <w:pStyle w:val="Normal"/>
+        <w:rPr>
+          <w:b/>
+          <w:b/>
+          <w:bCs/>
+          <w:u w:val="single"/>
+        </w:rPr>
+      </w:pPr>
+      <w:r>
+        <w:rPr>
+          <w:rFonts w:ascii="Tibetan Machine Uni" w:hAnsi="Tibetan Machine Uni"/>
+          <w:b/>
+          <w:bCs/>
+          <w:sz w:val="28"/>
+          <w:szCs w:val="28"/>
+          <w:u w:val="single"/>
+        </w:rPr>
+        <w:t>Data types:</w:t>
+      </w:r>
+    </w:p>
+    <w:p>
+      <w:pPr>
+        <w:pStyle w:val="Normal"/>
+        <w:rPr>
+          <w:b w:val="false"/>
+          <w:b w:val="false"/>
+          <w:bCs w:val="false"/>
+          <w:u w:val="none"/>
+        </w:rPr>
+      </w:pPr>
+      <w:r>
+        <w:rPr>
+          <w:rFonts w:ascii="Tibetan Machine Uni" w:hAnsi="Tibetan Machine Uni"/>
+          <w:b w:val="false"/>
+          <w:bCs w:val="false"/>
+          <w:sz w:val="28"/>
+          <w:szCs w:val="28"/>
+          <w:u w:val="none"/>
+        </w:rPr>
+        <w:t>The language has 9 primitive data types:</w:t>
+      </w:r>
+    </w:p>
+    <w:p>
+      <w:pPr>
+        <w:pStyle w:val="Normal"/>
+        <w:rPr>
+          <w:b w:val="false"/>
+          <w:b w:val="false"/>
+          <w:bCs w:val="false"/>
+          <w:u w:val="none"/>
+        </w:rPr>
+      </w:pPr>
+      <w:r>
+        <w:rPr>
+          <w:rFonts w:ascii="Tibetan Machine Uni" w:hAnsi="Tibetan Machine Uni"/>
+          <w:b w:val="false"/>
+          <w:bCs w:val="false"/>
+          <w:sz w:val="28"/>
+          <w:szCs w:val="28"/>
+          <w:u w:val="none"/>
+        </w:rPr>
+        <w:t>1) int: a 4 byte integer.</w:t>
+      </w:r>
+    </w:p>
+    <w:p>
+      <w:pPr>
+        <w:pStyle w:val="Normal"/>
+        <w:rPr>
+          <w:b w:val="false"/>
+          <w:b w:val="false"/>
+          <w:bCs w:val="false"/>
+          <w:u w:val="none"/>
+        </w:rPr>
+      </w:pPr>
+      <w:r>
+        <w:rPr>
+          <w:rFonts w:ascii="Tibetan Machine Uni" w:hAnsi="Tibetan Machine Uni"/>
+          <w:b w:val="false"/>
+          <w:bCs w:val="false"/>
+          <w:sz w:val="28"/>
+          <w:szCs w:val="28"/>
+          <w:u w:val="none"/>
+        </w:rPr>
+        <w:t>2) float: a 4 byte for single precision floating point number.</w:t>
+      </w:r>
+    </w:p>
+    <w:p>
+      <w:pPr>
+        <w:pStyle w:val="Normal"/>
+        <w:rPr>
+          <w:b w:val="false"/>
+          <w:b w:val="false"/>
+          <w:bCs w:val="false"/>
+          <w:u w:val="none"/>
+        </w:rPr>
+      </w:pPr>
+      <w:r>
+        <w:rPr>
+          <w:rFonts w:ascii="Tibetan Machine Uni" w:hAnsi="Tibetan Machine Uni"/>
+          <w:b w:val="false"/>
+          <w:bCs w:val="false"/>
+          <w:sz w:val="28"/>
+          <w:szCs w:val="28"/>
+          <w:u w:val="none"/>
+        </w:rPr>
+        <w:t>3) bool: boolean value representation.</w:t>
+      </w:r>
+    </w:p>
+    <w:p>
+      <w:pPr>
+        <w:pStyle w:val="Normal"/>
+        <w:rPr>
+          <w:b w:val="false"/>
+          <w:b w:val="false"/>
+          <w:bCs w:val="false"/>
+          <w:u w:val="none"/>
+        </w:rPr>
+      </w:pPr>
+      <w:r>
+        <w:rPr>
+          <w:rFonts w:ascii="Tibetan Machine Uni" w:hAnsi="Tibetan Machine Uni"/>
+          <w:b w:val="false"/>
+          <w:bCs w:val="false"/>
+          <w:sz w:val="28"/>
+          <w:szCs w:val="28"/>
+          <w:u w:val="none"/>
+        </w:rPr>
+        <w:t>4) void: it represents the absence of a value.</w:t>
+      </w:r>
+    </w:p>
+    <w:p>
+      <w:pPr>
+        <w:pStyle w:val="Normal"/>
+        <w:rPr>
+          <w:b w:val="false"/>
+          <w:b w:val="false"/>
+          <w:bCs w:val="false"/>
+          <w:u w:val="none"/>
+        </w:rPr>
+      </w:pPr>
+      <w:r>
+        <w:rPr>
+          <w:rFonts w:ascii="Tibetan Machine Uni" w:hAnsi="Tibetan Machine Uni"/>
+          <w:b w:val="false"/>
+          <w:bCs w:val="false"/>
+          <w:sz w:val="28"/>
+          <w:szCs w:val="28"/>
+          <w:u w:val="none"/>
+        </w:rPr>
+        <w:t>5) char: a 1 byte ASCII character.</w:t>
+      </w:r>
+    </w:p>
+    <w:p>
+      <w:pPr>
+        <w:pStyle w:val="Normal"/>
+        <w:rPr>
+          <w:b w:val="false"/>
+          <w:b w:val="false"/>
+          <w:bCs w:val="false"/>
+          <w:u w:val="none"/>
+        </w:rPr>
+      </w:pPr>
+      <w:r>
+        <w:rPr>
+          <w:rFonts w:ascii="Tibetan Machine Uni" w:hAnsi="Tibetan Machine Uni"/>
+          <w:b w:val="false"/>
+          <w:bCs w:val="false"/>
+          <w:sz w:val="28"/>
+          <w:szCs w:val="28"/>
+          <w:u w:val="none"/>
+        </w:rPr>
+        <w:t>6) byte: a byte value represented by a char data type (each of 1 byte size)</w:t>
+      </w:r>
+    </w:p>
+    <w:p>
+      <w:pPr>
+        <w:pStyle w:val="Normal"/>
+        <w:rPr>
+          <w:b w:val="false"/>
+          <w:b w:val="false"/>
+          <w:bCs w:val="false"/>
+          <w:u w:val="none"/>
+        </w:rPr>
+      </w:pPr>
+      <w:r>
+        <w:rPr>
+          <w:rFonts w:ascii="Tibetan Machine Uni" w:hAnsi="Tibetan Machine Uni"/>
+          <w:b w:val="false"/>
+          <w:bCs w:val="false"/>
+          <w:sz w:val="28"/>
+          <w:szCs w:val="28"/>
+          <w:u w:val="none"/>
+        </w:rPr>
+        <w:t>7) double: an 8 byte sized for double precision floating point number.</w:t>
+      </w:r>
+    </w:p>
+    <w:p>
+      <w:pPr>
+        <w:pStyle w:val="Normal"/>
+        <w:rPr>
+          <w:b w:val="false"/>
+          <w:b w:val="false"/>
+          <w:bCs w:val="false"/>
+          <w:u w:val="none"/>
+        </w:rPr>
+      </w:pPr>
+      <w:r>
+        <w:rPr>
+          <w:rFonts w:ascii="Tibetan Machine Uni" w:hAnsi="Tibetan Machine Uni"/>
+          <w:b w:val="false"/>
+          <w:bCs w:val="false"/>
+          <w:sz w:val="28"/>
+          <w:szCs w:val="28"/>
+          <w:u w:val="none"/>
+        </w:rPr>
+        <w:t>8) long_int: a 4 byte integer value.</w:t>
+      </w:r>
+    </w:p>
+    <w:p>
+      <w:pPr>
+        <w:pStyle w:val="Normal"/>
+        <w:rPr>
+          <w:b w:val="false"/>
+          <w:b w:val="false"/>
+          <w:bCs w:val="false"/>
+          <w:u w:val="none"/>
+        </w:rPr>
+      </w:pPr>
+      <w:r>
+        <w:rPr>
+          <w:rFonts w:ascii="Tibetan Machine Uni" w:hAnsi="Tibetan Machine Uni"/>
+          <w:b w:val="false"/>
+          <w:bCs w:val="false"/>
+          <w:sz w:val="28"/>
+          <w:szCs w:val="28"/>
+          <w:u w:val="none"/>
+        </w:rPr>
+        <w:t>9) short int: a 2 byte integer value.</w:t>
+      </w:r>
+    </w:p>
+    <w:p>
+      <w:pPr>
+        <w:pStyle w:val="Normal"/>
+        <w:rPr>
+          <w:rFonts w:ascii="Tibetan Machine Uni" w:hAnsi="Tibetan Machine Uni"/>
+          <w:sz w:val="28"/>
+          <w:szCs w:val="28"/>
+        </w:rPr>
+      </w:pPr>
+      <w:r>
+        <w:rPr>
+          <w:b w:val="false"/>
+          <w:bCs w:val="false"/>
+          <w:u w:val="none"/>
+        </w:rPr>
+      </w:r>
+    </w:p>
+    <w:p>
+      <w:pPr>
+        <w:pStyle w:val="Normal"/>
+        <w:rPr>
+          <w:b w:val="false"/>
+          <w:b w:val="false"/>
+          <w:bCs w:val="false"/>
+          <w:u w:val="none"/>
+        </w:rPr>
+      </w:pPr>
+      <w:r>
+        <w:rPr>
+          <w:rFonts w:ascii="Tibetan Machine Uni" w:hAnsi="Tibetan Machine Uni"/>
+          <w:b w:val="false"/>
+          <w:bCs w:val="false"/>
+          <w:sz w:val="28"/>
+          <w:szCs w:val="28"/>
+          <w:u w:val="none"/>
+        </w:rPr>
+        <w:t>The language also has 4 composite date types:</w:t>
+      </w:r>
+    </w:p>
+    <w:p>
+      <w:pPr>
+        <w:pStyle w:val="Normal"/>
+        <w:rPr>
+          <w:b w:val="false"/>
+          <w:b w:val="false"/>
+          <w:bCs w:val="false"/>
+          <w:u w:val="none"/>
+        </w:rPr>
+      </w:pPr>
+      <w:r>
+        <w:rPr>
+          <w:rFonts w:ascii="Tibetan Machine Uni" w:hAnsi="Tibetan Machine Uni"/>
+          <w:b w:val="false"/>
+          <w:bCs w:val="false"/>
+          <w:sz w:val="28"/>
+          <w:szCs w:val="28"/>
+          <w:u w:val="none"/>
+        </w:rPr>
+        <w:t>1) array: it represents a sequence of values of the same data type.</w:t>
+      </w:r>
+    </w:p>
+    <w:p>
+      <w:pPr>
+        <w:pStyle w:val="Normal"/>
+        <w:rPr>
+          <w:b w:val="false"/>
+          <w:b w:val="false"/>
+          <w:bCs w:val="false"/>
+          <w:u w:val="none"/>
+        </w:rPr>
+      </w:pPr>
+      <w:r>
+        <w:rPr>
+          <w:rFonts w:ascii="Tibetan Machine Uni" w:hAnsi="Tibetan Machine Uni"/>
+          <w:b w:val="false"/>
+          <w:bCs w:val="false"/>
+          <w:sz w:val="28"/>
+          <w:szCs w:val="28"/>
+          <w:u w:val="none"/>
+        </w:rPr>
+        <w:t>2) string: it represents an array of characters.</w:t>
+      </w:r>
+    </w:p>
+    <w:p>
+      <w:pPr>
+        <w:pStyle w:val="Normal"/>
+        <w:rPr>
+          <w:b w:val="false"/>
+          <w:b w:val="false"/>
+          <w:bCs w:val="false"/>
+          <w:u w:val="none"/>
+        </w:rPr>
+      </w:pPr>
+      <w:r>
+        <w:rPr>
+          <w:rFonts w:ascii="Tibetan Machine Uni" w:hAnsi="Tibetan Machine Uni"/>
+          <w:b w:val="false"/>
+          <w:bCs w:val="false"/>
+          <w:sz w:val="28"/>
+          <w:szCs w:val="28"/>
+          <w:u w:val="none"/>
+        </w:rPr>
+        <w:t>3) file: represents the file type which has many attributes such as file name, size, path, etc…</w:t>
+      </w:r>
+    </w:p>
+    <w:p>
+      <w:pPr>
+        <w:pStyle w:val="Normal"/>
+        <w:rPr>
+          <w:b w:val="false"/>
+          <w:b w:val="false"/>
+          <w:bCs w:val="false"/>
+          <w:u w:val="none"/>
+        </w:rPr>
+      </w:pPr>
+      <w:r>
+        <w:rPr>
+          <w:rFonts w:ascii="Tibetan Machine Uni" w:hAnsi="Tibetan Machine Uni"/>
+          <w:b w:val="false"/>
+          <w:bCs w:val="false"/>
+          <w:sz w:val="28"/>
+          <w:szCs w:val="28"/>
+          <w:u w:val="none"/>
+        </w:rPr>
+        <w:t>4) directory: represents the directory type which has many attributes such as directory name, path, size, contents, etc...</w:t>
       </w:r>
     </w:p>
     <w:sectPr>
@@ -5594,6 +5999,7 @@
       <w:pgNumType w:fmt="decimal"/>
       <w:formProt w:val="false"/>
       <w:textDirection w:val="lrTb"/>
+      <w:docGrid w:type="default" w:linePitch="240" w:charSpace="4294961151"/>
     </w:sectPr>
   </w:body>
 </w:document>
@@ -6457,6 +6863,69 @@
       <w:rFonts w:cs="Symbol"/>
     </w:rPr>
   </w:style>
+  <w:style w:type="character" w:styleId="ListLabel46">
+    <w:name w:val="ListLabel 46"/>
+    <w:qFormat/>
+    <w:rPr>
+      <w:rFonts w:ascii="Century Schoolbook L" w:hAnsi="Century Schoolbook L" w:cs="Symbol"/>
+    </w:rPr>
+  </w:style>
+  <w:style w:type="character" w:styleId="ListLabel47">
+    <w:name w:val="ListLabel 47"/>
+    <w:qFormat/>
+    <w:rPr>
+      <w:rFonts w:cs="Symbol"/>
+    </w:rPr>
+  </w:style>
+  <w:style w:type="character" w:styleId="ListLabel48">
+    <w:name w:val="ListLabel 48"/>
+    <w:qFormat/>
+    <w:rPr>
+      <w:rFonts w:cs="Symbol"/>
+    </w:rPr>
+  </w:style>
+  <w:style w:type="character" w:styleId="ListLabel49">
+    <w:name w:val="ListLabel 49"/>
+    <w:qFormat/>
+    <w:rPr>
+      <w:rFonts w:cs="Symbol"/>
+    </w:rPr>
+  </w:style>
+  <w:style w:type="character" w:styleId="ListLabel50">
+    <w:name w:val="ListLabel 50"/>
+    <w:qFormat/>
+    <w:rPr>
+      <w:rFonts w:cs="Symbol"/>
+    </w:rPr>
+  </w:style>
+  <w:style w:type="character" w:styleId="ListLabel51">
+    <w:name w:val="ListLabel 51"/>
+    <w:qFormat/>
+    <w:rPr>
+      <w:rFonts w:cs="Symbol"/>
+    </w:rPr>
+  </w:style>
+  <w:style w:type="character" w:styleId="ListLabel52">
+    <w:name w:val="ListLabel 52"/>
+    <w:qFormat/>
+    <w:rPr>
+      <w:rFonts w:cs="Symbol"/>
+    </w:rPr>
+  </w:style>
+  <w:style w:type="character" w:styleId="ListLabel53">
+    <w:name w:val="ListLabel 53"/>
+    <w:qFormat/>
+    <w:rPr>
+      <w:rFonts w:cs="Symbol"/>
+    </w:rPr>
+  </w:style>
+  <w:style w:type="character" w:styleId="ListLabel54">
+    <w:name w:val="ListLabel 54"/>
+    <w:qFormat/>
+    <w:rPr>
+      <w:rFonts w:cs="Symbol"/>
+    </w:rPr>
+  </w:style>
   <w:style w:type="paragraph" w:styleId="Heading">
     <w:name w:val="Heading"/>
     <w:basedOn w:val="Normal"/>

</xml_diff>

<commit_message>
modified a thing in the lex file,  and updated the report
</commit_message>
<xml_diff>
--- a/Report.docx
+++ b/Report.docx
@@ -512,27 +512,7 @@
           <w:sz w:val="28"/>
           <w:szCs w:val="28"/>
         </w:rPr>
-        <w:t xml:space="preserve">- The idea behind this project is to design our own </w:t>
-      </w:r>
-      <w:r>
-        <w:rPr>
-          <w:rFonts w:ascii="Tibetan Machine Uni" w:hAnsi="Tibetan Machine Uni"/>
-          <w:b w:val="false"/>
-          <w:bCs w:val="false"/>
-          <w:sz w:val="28"/>
-          <w:szCs w:val="28"/>
-        </w:rPr>
-        <w:t>programming language</w:t>
-      </w:r>
-      <w:r>
-        <w:rPr>
-          <w:rFonts w:ascii="Tibetan Machine Uni" w:hAnsi="Tibetan Machine Uni"/>
-          <w:b w:val="false"/>
-          <w:bCs w:val="false"/>
-          <w:sz w:val="28"/>
-          <w:szCs w:val="28"/>
-        </w:rPr>
-        <w:t xml:space="preserve"> based on Lex &amp; Yacc tools. First we define our BNF grammars then, using these grammars we create our Lex &amp; Yacc files. Lex: is a tool for writing lexical analyzers, Yacc: is a tool for constructing parsers.</w:t>
+        <w:t>- The idea behind this project is to design our own programming language based on Lex &amp; Yacc tools. First we define our BNF grammars then, using these grammars we create our Lex &amp; Yacc files. Lex: is a tool for writing lexical analyzers, Yacc: is a tool for constructing parsers.</w:t>
       </w:r>
     </w:p>
     <w:p>
@@ -6121,7 +6101,173 @@
           <w:szCs w:val="28"/>
           <w:u w:val="none"/>
         </w:rPr>
-        <w:t>4) directory: represents the directory type which has many attributes such as directory name, path, size, contents, etc...</w:t>
+        <w:t>4) directory: represents the directory type which has many attributes such as directory name, path, size, contents, etc…</w:t>
+      </w:r>
+    </w:p>
+    <w:p>
+      <w:pPr>
+        <w:pStyle w:val="Normal"/>
+        <w:rPr>
+          <w:rFonts w:ascii="Tibetan Machine Uni" w:hAnsi="Tibetan Machine Uni"/>
+          <w:b w:val="false"/>
+          <w:b w:val="false"/>
+          <w:bCs w:val="false"/>
+          <w:sz w:val="28"/>
+          <w:szCs w:val="28"/>
+          <w:u w:val="none"/>
+        </w:rPr>
+      </w:pPr>
+      <w:r>
+        <w:rPr/>
+      </w:r>
+    </w:p>
+    <w:p>
+      <w:pPr>
+        <w:pStyle w:val="Normal"/>
+        <w:rPr>
+          <w:b/>
+          <w:b/>
+          <w:bCs/>
+          <w:u w:val="single"/>
+        </w:rPr>
+      </w:pPr>
+      <w:r>
+        <w:rPr>
+          <w:rFonts w:ascii="Tibetan Machine Uni" w:hAnsi="Tibetan Machine Uni"/>
+          <w:b/>
+          <w:bCs/>
+          <w:sz w:val="28"/>
+          <w:szCs w:val="28"/>
+          <w:u w:val="single"/>
+        </w:rPr>
+        <w:t>The language’s structure/statements:</w:t>
+      </w:r>
+    </w:p>
+    <w:p>
+      <w:pPr>
+        <w:pStyle w:val="Normal"/>
+        <w:rPr>
+          <w:b w:val="false"/>
+          <w:b w:val="false"/>
+          <w:bCs w:val="false"/>
+          <w:u w:val="none"/>
+        </w:rPr>
+      </w:pPr>
+      <w:r>
+        <w:rPr>
+          <w:rFonts w:ascii="Tibetan Machine Uni" w:hAnsi="Tibetan Machine Uni"/>
+          <w:b w:val="false"/>
+          <w:bCs w:val="false"/>
+          <w:sz w:val="28"/>
+          <w:szCs w:val="28"/>
+          <w:u w:val="none"/>
+        </w:rPr>
+        <w:t>The language follows a simple, forward logic to operate. One of two cases is recognized in each statement, the first case is a statement that requires a semicolon to end it, such as assignment, declaration, function calling or a go_to command along with the break and continue commands.</w:t>
+      </w:r>
+    </w:p>
+    <w:p>
+      <w:pPr>
+        <w:pStyle w:val="Normal"/>
+        <w:rPr>
+          <w:b w:val="false"/>
+          <w:b w:val="false"/>
+          <w:bCs w:val="false"/>
+          <w:u w:val="none"/>
+        </w:rPr>
+      </w:pPr>
+      <w:r>
+        <w:rPr>
+          <w:rFonts w:ascii="Tibetan Machine Uni" w:hAnsi="Tibetan Machine Uni"/>
+          <w:b w:val="false"/>
+          <w:bCs w:val="false"/>
+          <w:sz w:val="28"/>
+          <w:szCs w:val="28"/>
+          <w:u w:val="none"/>
+        </w:rPr>
+        <w:t>The second case is a statement that uses a code block starting with a left bracket and ending with a right one, such as loop and  condition statements. Moreover, the notion of multi-line commenting is present in the language, where it starts with a (/*) and end of with (*/).</w:t>
+      </w:r>
+    </w:p>
+    <w:p>
+      <w:pPr>
+        <w:pStyle w:val="Normal"/>
+        <w:rPr>
+          <w:b w:val="false"/>
+          <w:b w:val="false"/>
+          <w:bCs w:val="false"/>
+          <w:u w:val="none"/>
+        </w:rPr>
+      </w:pPr>
+      <w:r>
+        <w:rPr>
+          <w:rFonts w:ascii="Tibetan Machine Uni" w:hAnsi="Tibetan Machine Uni"/>
+          <w:b w:val="false"/>
+          <w:bCs w:val="false"/>
+          <w:sz w:val="28"/>
+          <w:szCs w:val="28"/>
+          <w:u w:val="none"/>
+        </w:rPr>
+        <w:t>Defining functions is not an option in our language because as it is a file operation language it has all the necessary function built in and ready to be used.</w:t>
+      </w:r>
+    </w:p>
+    <w:p>
+      <w:pPr>
+        <w:pStyle w:val="Normal"/>
+        <w:rPr>
+          <w:b w:val="false"/>
+          <w:b w:val="false"/>
+          <w:bCs w:val="false"/>
+          <w:u w:val="none"/>
+        </w:rPr>
+      </w:pPr>
+      <w:r>
+        <w:rPr>
+          <w:rFonts w:ascii="Tibetan Machine Uni" w:hAnsi="Tibetan Machine Uni"/>
+          <w:b w:val="false"/>
+          <w:bCs w:val="false"/>
+          <w:sz w:val="28"/>
+          <w:szCs w:val="28"/>
+          <w:u w:val="none"/>
+        </w:rPr>
+        <w:t>The code block is defined as any number of statements withing opening and closing brackets.</w:t>
+      </w:r>
+    </w:p>
+    <w:p>
+      <w:pPr>
+        <w:pStyle w:val="Normal"/>
+        <w:rPr>
+          <w:b w:val="false"/>
+          <w:b w:val="false"/>
+          <w:bCs w:val="false"/>
+          <w:u w:val="none"/>
+        </w:rPr>
+      </w:pPr>
+      <w:r>
+        <w:rPr>
+          <w:rFonts w:ascii="Tibetan Machine Uni" w:hAnsi="Tibetan Machine Uni"/>
+          <w:b w:val="false"/>
+          <w:bCs w:val="false"/>
+          <w:sz w:val="28"/>
+          <w:szCs w:val="28"/>
+          <w:u w:val="none"/>
+        </w:rPr>
+        <w:t xml:space="preserve">The language presents a new and useful type of statement, that reminds us of the assembly type languages, which is the (go_to) command that searches for the specific flag in the following code statements to move the execution to the corresponding statement, jumping over statements before it.   </w:t>
+      </w:r>
+    </w:p>
+    <w:p>
+      <w:pPr>
+        <w:pStyle w:val="Normal"/>
+        <w:rPr>
+          <w:rFonts w:ascii="Tibetan Machine Uni" w:hAnsi="Tibetan Machine Uni"/>
+          <w:sz w:val="28"/>
+          <w:szCs w:val="28"/>
+        </w:rPr>
+      </w:pPr>
+      <w:r>
+        <w:rPr>
+          <w:b w:val="false"/>
+          <w:bCs w:val="false"/>
+          <w:u w:val="none"/>
+        </w:rPr>
       </w:r>
     </w:p>
     <w:sectPr>
@@ -7121,6 +7267,69 @@
       <w:rFonts w:cs="Symbol"/>
     </w:rPr>
   </w:style>
+  <w:style w:type="character" w:styleId="ListLabel64">
+    <w:name w:val="ListLabel 64"/>
+    <w:qFormat/>
+    <w:rPr>
+      <w:rFonts w:ascii="Century Schoolbook L" w:hAnsi="Century Schoolbook L" w:cs="Symbol"/>
+    </w:rPr>
+  </w:style>
+  <w:style w:type="character" w:styleId="ListLabel65">
+    <w:name w:val="ListLabel 65"/>
+    <w:qFormat/>
+    <w:rPr>
+      <w:rFonts w:cs="Symbol"/>
+    </w:rPr>
+  </w:style>
+  <w:style w:type="character" w:styleId="ListLabel66">
+    <w:name w:val="ListLabel 66"/>
+    <w:qFormat/>
+    <w:rPr>
+      <w:rFonts w:cs="Symbol"/>
+    </w:rPr>
+  </w:style>
+  <w:style w:type="character" w:styleId="ListLabel67">
+    <w:name w:val="ListLabel 67"/>
+    <w:qFormat/>
+    <w:rPr>
+      <w:rFonts w:cs="Symbol"/>
+    </w:rPr>
+  </w:style>
+  <w:style w:type="character" w:styleId="ListLabel68">
+    <w:name w:val="ListLabel 68"/>
+    <w:qFormat/>
+    <w:rPr>
+      <w:rFonts w:cs="Symbol"/>
+    </w:rPr>
+  </w:style>
+  <w:style w:type="character" w:styleId="ListLabel69">
+    <w:name w:val="ListLabel 69"/>
+    <w:qFormat/>
+    <w:rPr>
+      <w:rFonts w:cs="Symbol"/>
+    </w:rPr>
+  </w:style>
+  <w:style w:type="character" w:styleId="ListLabel70">
+    <w:name w:val="ListLabel 70"/>
+    <w:qFormat/>
+    <w:rPr>
+      <w:rFonts w:cs="Symbol"/>
+    </w:rPr>
+  </w:style>
+  <w:style w:type="character" w:styleId="ListLabel71">
+    <w:name w:val="ListLabel 71"/>
+    <w:qFormat/>
+    <w:rPr>
+      <w:rFonts w:cs="Symbol"/>
+    </w:rPr>
+  </w:style>
+  <w:style w:type="character" w:styleId="ListLabel72">
+    <w:name w:val="ListLabel 72"/>
+    <w:qFormat/>
+    <w:rPr>
+      <w:rFonts w:cs="Symbol"/>
+    </w:rPr>
+  </w:style>
   <w:style w:type="paragraph" w:styleId="Heading">
     <w:name w:val="Heading"/>
     <w:basedOn w:val="Normal"/>

</xml_diff>

<commit_message>
added the ReportFianl which is the final report
</commit_message>
<xml_diff>
--- a/Report.docx
+++ b/Report.docx
@@ -980,7 +980,14 @@
         </w:rPr>
       </w:pPr>
       <w:r>
-        <w:rPr/>
+        <w:rPr>
+          <w:rFonts w:ascii="Century Schoolbook L" w:hAnsi="Century Schoolbook L"/>
+          <w:b w:val="false"/>
+          <w:bCs w:val="false"/>
+          <w:sz w:val="28"/>
+          <w:szCs w:val="28"/>
+          <w:u w:val="none"/>
+        </w:rPr>
       </w:r>
     </w:p>
     <w:p>
@@ -1240,7 +1247,14 @@
         </w:rPr>
       </w:pPr>
       <w:r>
-        <w:rPr/>
+        <w:rPr>
+          <w:rFonts w:ascii="Century Schoolbook L" w:hAnsi="Century Schoolbook L"/>
+          <w:b w:val="false"/>
+          <w:bCs w:val="false"/>
+          <w:sz w:val="28"/>
+          <w:szCs w:val="28"/>
+          <w:u w:val="none"/>
+        </w:rPr>
       </w:r>
     </w:p>
     <w:p>
@@ -1330,7 +1344,14 @@
         </w:rPr>
       </w:pPr>
       <w:r>
-        <w:rPr/>
+        <w:rPr>
+          <w:rFonts w:ascii="Century Schoolbook L" w:hAnsi="Century Schoolbook L"/>
+          <w:b w:val="false"/>
+          <w:bCs w:val="false"/>
+          <w:sz w:val="28"/>
+          <w:szCs w:val="28"/>
+          <w:u w:val="none"/>
+        </w:rPr>
       </w:r>
     </w:p>
     <w:p>
@@ -1474,7 +1495,14 @@
         </w:rPr>
       </w:pPr>
       <w:r>
-        <w:rPr/>
+        <w:rPr>
+          <w:rFonts w:ascii="Century Schoolbook L" w:hAnsi="Century Schoolbook L"/>
+          <w:b w:val="false"/>
+          <w:bCs w:val="false"/>
+          <w:sz w:val="28"/>
+          <w:szCs w:val="28"/>
+          <w:u w:val="none"/>
+        </w:rPr>
       </w:r>
     </w:p>
     <w:p>
@@ -1609,7 +1637,14 @@
         </w:rPr>
       </w:pPr>
       <w:r>
-        <w:rPr/>
+        <w:rPr>
+          <w:rFonts w:ascii="Century Schoolbook L" w:hAnsi="Century Schoolbook L"/>
+          <w:b w:val="false"/>
+          <w:bCs w:val="false"/>
+          <w:sz w:val="28"/>
+          <w:szCs w:val="28"/>
+          <w:u w:val="none"/>
+        </w:rPr>
       </w:r>
     </w:p>
     <w:p>
@@ -2276,7 +2311,14 @@
         </w:rPr>
       </w:pPr>
       <w:r>
-        <w:rPr/>
+        <w:rPr>
+          <w:rFonts w:ascii="Century Schoolbook L" w:hAnsi="Century Schoolbook L"/>
+          <w:b w:val="false"/>
+          <w:bCs w:val="false"/>
+          <w:sz w:val="28"/>
+          <w:szCs w:val="28"/>
+          <w:u w:val="none"/>
+        </w:rPr>
       </w:r>
     </w:p>
     <w:p>
@@ -2400,7 +2442,14 @@
         </w:rPr>
       </w:pPr>
       <w:r>
-        <w:rPr/>
+        <w:rPr>
+          <w:rFonts w:ascii="Century Schoolbook L" w:hAnsi="Century Schoolbook L"/>
+          <w:b w:val="false"/>
+          <w:bCs w:val="false"/>
+          <w:sz w:val="28"/>
+          <w:szCs w:val="28"/>
+          <w:u w:val="none"/>
+        </w:rPr>
       </w:r>
     </w:p>
     <w:p>
@@ -2838,7 +2887,14 @@
         </w:rPr>
       </w:pPr>
       <w:r>
-        <w:rPr/>
+        <w:rPr>
+          <w:rFonts w:ascii="Century Schoolbook L" w:hAnsi="Century Schoolbook L"/>
+          <w:b w:val="false"/>
+          <w:bCs w:val="false"/>
+          <w:sz w:val="28"/>
+          <w:szCs w:val="28"/>
+          <w:u w:val="none"/>
+        </w:rPr>
       </w:r>
     </w:p>
     <w:p>
@@ -2939,7 +2995,14 @@
         </w:rPr>
       </w:pPr>
       <w:r>
-        <w:rPr/>
+        <w:rPr>
+          <w:rFonts w:ascii="Century Schoolbook L" w:hAnsi="Century Schoolbook L"/>
+          <w:b w:val="false"/>
+          <w:bCs w:val="false"/>
+          <w:sz w:val="28"/>
+          <w:szCs w:val="28"/>
+          <w:u w:val="none"/>
+        </w:rPr>
       </w:r>
     </w:p>
     <w:p>
@@ -3106,7 +3169,14 @@
         </w:rPr>
       </w:pPr>
       <w:r>
-        <w:rPr/>
+        <w:rPr>
+          <w:rFonts w:ascii="Century Schoolbook L" w:hAnsi="Century Schoolbook L"/>
+          <w:b w:val="false"/>
+          <w:bCs w:val="false"/>
+          <w:sz w:val="28"/>
+          <w:szCs w:val="28"/>
+          <w:u w:val="none"/>
+        </w:rPr>
       </w:r>
     </w:p>
     <w:p>
@@ -3339,7 +3409,14 @@
         </w:rPr>
       </w:pPr>
       <w:r>
-        <w:rPr/>
+        <w:rPr>
+          <w:rFonts w:ascii="Century Schoolbook L" w:hAnsi="Century Schoolbook L"/>
+          <w:b w:val="false"/>
+          <w:bCs w:val="false"/>
+          <w:sz w:val="28"/>
+          <w:szCs w:val="28"/>
+          <w:u w:val="none"/>
+        </w:rPr>
       </w:r>
     </w:p>
     <w:p>
@@ -3460,7 +3537,14 @@
         </w:rPr>
       </w:pPr>
       <w:r>
-        <w:rPr/>
+        <w:rPr>
+          <w:rFonts w:ascii="Century Schoolbook L" w:hAnsi="Century Schoolbook L"/>
+          <w:b w:val="false"/>
+          <w:bCs w:val="false"/>
+          <w:sz w:val="28"/>
+          <w:szCs w:val="28"/>
+          <w:u w:val="none"/>
+        </w:rPr>
       </w:r>
     </w:p>
     <w:p>
@@ -3550,7 +3634,14 @@
         </w:rPr>
       </w:pPr>
       <w:r>
-        <w:rPr/>
+        <w:rPr>
+          <w:rFonts w:ascii="Century Schoolbook L" w:hAnsi="Century Schoolbook L"/>
+          <w:b w:val="false"/>
+          <w:bCs w:val="false"/>
+          <w:sz w:val="28"/>
+          <w:szCs w:val="28"/>
+          <w:u w:val="none"/>
+        </w:rPr>
       </w:r>
     </w:p>
     <w:p>
@@ -3668,7 +3759,14 @@
         </w:rPr>
       </w:pPr>
       <w:r>
-        <w:rPr/>
+        <w:rPr>
+          <w:rFonts w:ascii="Century Schoolbook L" w:hAnsi="Century Schoolbook L"/>
+          <w:b w:val="false"/>
+          <w:bCs w:val="false"/>
+          <w:sz w:val="28"/>
+          <w:szCs w:val="28"/>
+          <w:u w:val="none"/>
+        </w:rPr>
       </w:r>
     </w:p>
     <w:p>
@@ -3712,7 +3810,14 @@
         </w:rPr>
       </w:pPr>
       <w:r>
-        <w:rPr/>
+        <w:rPr>
+          <w:rFonts w:ascii="Century Schoolbook L" w:hAnsi="Century Schoolbook L"/>
+          <w:b w:val="false"/>
+          <w:bCs w:val="false"/>
+          <w:sz w:val="28"/>
+          <w:szCs w:val="28"/>
+          <w:u w:val="none"/>
+        </w:rPr>
       </w:r>
     </w:p>
     <w:p>
@@ -3756,7 +3861,14 @@
         </w:rPr>
       </w:pPr>
       <w:r>
-        <w:rPr/>
+        <w:rPr>
+          <w:rFonts w:ascii="Century Schoolbook L" w:hAnsi="Century Schoolbook L"/>
+          <w:b w:val="false"/>
+          <w:bCs w:val="false"/>
+          <w:sz w:val="28"/>
+          <w:szCs w:val="28"/>
+          <w:u w:val="none"/>
+        </w:rPr>
       </w:r>
     </w:p>
     <w:p>
@@ -3800,7 +3912,14 @@
         </w:rPr>
       </w:pPr>
       <w:r>
-        <w:rPr/>
+        <w:rPr>
+          <w:rFonts w:ascii="Century Schoolbook L" w:hAnsi="Century Schoolbook L"/>
+          <w:b w:val="false"/>
+          <w:bCs w:val="false"/>
+          <w:sz w:val="28"/>
+          <w:szCs w:val="28"/>
+          <w:u w:val="none"/>
+        </w:rPr>
       </w:r>
     </w:p>
     <w:p>
@@ -3844,7 +3963,14 @@
         </w:rPr>
       </w:pPr>
       <w:r>
-        <w:rPr/>
+        <w:rPr>
+          <w:rFonts w:ascii="Century Schoolbook L" w:hAnsi="Century Schoolbook L"/>
+          <w:b w:val="false"/>
+          <w:bCs w:val="false"/>
+          <w:sz w:val="28"/>
+          <w:szCs w:val="28"/>
+          <w:u w:val="none"/>
+        </w:rPr>
       </w:r>
     </w:p>
     <w:p>
@@ -4021,7 +4147,14 @@
         </w:rPr>
       </w:pPr>
       <w:r>
-        <w:rPr/>
+        <w:rPr>
+          <w:rFonts w:ascii="Century Schoolbook L" w:hAnsi="Century Schoolbook L"/>
+          <w:b w:val="false"/>
+          <w:bCs w:val="false"/>
+          <w:sz w:val="28"/>
+          <w:szCs w:val="28"/>
+          <w:u w:val="none"/>
+        </w:rPr>
       </w:r>
     </w:p>
     <w:p>
@@ -4090,29 +4223,43 @@
         </w:rPr>
       </w:pPr>
       <w:r>
-        <w:rPr/>
-      </w:r>
-    </w:p>
-    <w:p>
-      <w:pPr>
-        <w:pStyle w:val="Normal"/>
-        <w:numPr>
-          <w:ilvl w:val="0"/>
-          <w:numId w:val="0"/>
-        </w:numPr>
-        <w:ind w:left="720" w:hanging="0"/>
-        <w:rPr>
-          <w:rFonts w:ascii="Century Schoolbook L" w:hAnsi="Century Schoolbook L"/>
-          <w:b w:val="false"/>
-          <w:b w:val="false"/>
-          <w:bCs w:val="false"/>
-          <w:sz w:val="28"/>
-          <w:szCs w:val="28"/>
-          <w:u w:val="none"/>
-        </w:rPr>
-      </w:pPr>
-      <w:r>
-        <w:rPr/>
+        <w:rPr>
+          <w:rFonts w:ascii="Century Schoolbook L" w:hAnsi="Century Schoolbook L"/>
+          <w:b w:val="false"/>
+          <w:bCs w:val="false"/>
+          <w:sz w:val="28"/>
+          <w:szCs w:val="28"/>
+          <w:u w:val="none"/>
+        </w:rPr>
+      </w:r>
+    </w:p>
+    <w:p>
+      <w:pPr>
+        <w:pStyle w:val="Normal"/>
+        <w:numPr>
+          <w:ilvl w:val="0"/>
+          <w:numId w:val="0"/>
+        </w:numPr>
+        <w:ind w:left="720" w:hanging="0"/>
+        <w:rPr>
+          <w:rFonts w:ascii="Century Schoolbook L" w:hAnsi="Century Schoolbook L"/>
+          <w:b w:val="false"/>
+          <w:b w:val="false"/>
+          <w:bCs w:val="false"/>
+          <w:sz w:val="28"/>
+          <w:szCs w:val="28"/>
+          <w:u w:val="none"/>
+        </w:rPr>
+      </w:pPr>
+      <w:r>
+        <w:rPr>
+          <w:rFonts w:ascii="Century Schoolbook L" w:hAnsi="Century Schoolbook L"/>
+          <w:b w:val="false"/>
+          <w:bCs w:val="false"/>
+          <w:sz w:val="28"/>
+          <w:szCs w:val="28"/>
+          <w:u w:val="none"/>
+        </w:rPr>
       </w:r>
     </w:p>
     <w:p>
@@ -4208,7 +4355,14 @@
         </w:rPr>
       </w:pPr>
       <w:r>
-        <w:rPr/>
+        <w:rPr>
+          <w:rFonts w:ascii="Century Schoolbook L" w:hAnsi="Century Schoolbook L"/>
+          <w:b w:val="false"/>
+          <w:bCs w:val="false"/>
+          <w:sz w:val="28"/>
+          <w:szCs w:val="28"/>
+          <w:u w:val="none"/>
+        </w:rPr>
       </w:r>
     </w:p>
     <w:p>
@@ -4358,7 +4512,14 @@
         </w:rPr>
       </w:pPr>
       <w:r>
-        <w:rPr/>
+        <w:rPr>
+          <w:rFonts w:ascii="Century Schoolbook L" w:hAnsi="Century Schoolbook L"/>
+          <w:b w:val="false"/>
+          <w:bCs w:val="false"/>
+          <w:sz w:val="28"/>
+          <w:szCs w:val="28"/>
+          <w:u w:val="none"/>
+        </w:rPr>
       </w:r>
     </w:p>
     <w:p>
@@ -4485,7 +4646,14 @@
         </w:rPr>
       </w:pPr>
       <w:r>
-        <w:rPr/>
+        <w:rPr>
+          <w:rFonts w:ascii="Century Schoolbook L" w:hAnsi="Century Schoolbook L"/>
+          <w:b w:val="false"/>
+          <w:bCs w:val="false"/>
+          <w:sz w:val="28"/>
+          <w:szCs w:val="28"/>
+          <w:u w:val="none"/>
+        </w:rPr>
       </w:r>
     </w:p>
     <w:p>
@@ -4659,7 +4827,14 @@
         </w:rPr>
       </w:pPr>
       <w:r>
-        <w:rPr/>
+        <w:rPr>
+          <w:rFonts w:ascii="Century Schoolbook L" w:hAnsi="Century Schoolbook L"/>
+          <w:b w:val="false"/>
+          <w:bCs w:val="false"/>
+          <w:sz w:val="28"/>
+          <w:szCs w:val="28"/>
+          <w:u w:val="none"/>
+        </w:rPr>
       </w:r>
     </w:p>
     <w:p>
@@ -4805,7 +4980,14 @@
         </w:rPr>
       </w:pPr>
       <w:r>
-        <w:rPr/>
+        <w:rPr>
+          <w:rFonts w:ascii="Century Schoolbook L" w:hAnsi="Century Schoolbook L"/>
+          <w:b w:val="false"/>
+          <w:bCs w:val="false"/>
+          <w:sz w:val="28"/>
+          <w:szCs w:val="28"/>
+          <w:u w:val="none"/>
+        </w:rPr>
       </w:r>
     </w:p>
     <w:p>
@@ -5019,7 +5201,14 @@
         </w:rPr>
       </w:pPr>
       <w:r>
-        <w:rPr/>
+        <w:rPr>
+          <w:rFonts w:ascii="Century Schoolbook L" w:hAnsi="Century Schoolbook L"/>
+          <w:b w:val="false"/>
+          <w:bCs w:val="false"/>
+          <w:sz w:val="28"/>
+          <w:szCs w:val="28"/>
+          <w:u w:val="none"/>
+        </w:rPr>
       </w:r>
     </w:p>
     <w:p>
@@ -5119,7 +5308,14 @@
         </w:rPr>
       </w:pPr>
       <w:r>
-        <w:rPr/>
+        <w:rPr>
+          <w:rFonts w:ascii="Century Schoolbook L" w:hAnsi="Century Schoolbook L"/>
+          <w:b w:val="false"/>
+          <w:bCs w:val="false"/>
+          <w:sz w:val="28"/>
+          <w:szCs w:val="28"/>
+          <w:u w:val="none"/>
+        </w:rPr>
       </w:r>
     </w:p>
     <w:p>
@@ -5189,7 +5385,14 @@
         </w:rPr>
       </w:pPr>
       <w:r>
-        <w:rPr/>
+        <w:rPr>
+          <w:rFonts w:ascii="Century Schoolbook L" w:hAnsi="Century Schoolbook L"/>
+          <w:b w:val="false"/>
+          <w:bCs w:val="false"/>
+          <w:sz w:val="28"/>
+          <w:szCs w:val="28"/>
+          <w:u w:val="none"/>
+        </w:rPr>
       </w:r>
     </w:p>
     <w:p>
@@ -5363,7 +5566,14 @@
         </w:rPr>
       </w:pPr>
       <w:r>
-        <w:rPr/>
+        <w:rPr>
+          <w:rFonts w:ascii="Century Schoolbook L" w:hAnsi="Century Schoolbook L"/>
+          <w:b w:val="false"/>
+          <w:bCs w:val="false"/>
+          <w:sz w:val="28"/>
+          <w:szCs w:val="28"/>
+          <w:u w:val="none"/>
+        </w:rPr>
       </w:r>
     </w:p>
     <w:p>
@@ -5684,7 +5894,14 @@
         </w:rPr>
       </w:pPr>
       <w:r>
-        <w:rPr/>
+        <w:rPr>
+          <w:rFonts w:ascii="Century Schoolbook L" w:hAnsi="Century Schoolbook L"/>
+          <w:b w:val="false"/>
+          <w:bCs w:val="false"/>
+          <w:sz w:val="28"/>
+          <w:szCs w:val="28"/>
+          <w:u w:val="none"/>
+        </w:rPr>
       </w:r>
     </w:p>
     <w:p>
@@ -6858,23 +7075,123 @@
     <w:p>
       <w:pPr>
         <w:pStyle w:val="Normal"/>
-        <w:rPr>
-          <w:b w:val="false"/>
-          <w:b w:val="false"/>
-          <w:bCs w:val="false"/>
-          <w:u w:val="none"/>
-        </w:rPr>
-      </w:pPr>
-      <w:r>
-        <w:rPr>
-          <w:rFonts w:ascii="Tibetan Machine Uni" w:hAnsi="Tibetan Machine Uni"/>
-          <w:b w:val="false"/>
-          <w:bCs w:val="false"/>
-          <w:sz w:val="28"/>
-          <w:szCs w:val="28"/>
-          <w:u w:val="none"/>
-        </w:rPr>
-        <w:t xml:space="preserve">the language detects any statement that doesn’t meet its specifications and consider it as an error, then it exits execution and print out to the console a message indicating the cause of the error. </w:t>
+        <w:rPr/>
+      </w:pPr>
+      <w:r>
+        <w:rPr>
+          <w:rFonts w:ascii="Tibetan Machine Uni" w:hAnsi="Tibetan Machine Uni"/>
+          <w:b w:val="false"/>
+          <w:bCs w:val="false"/>
+          <w:sz w:val="28"/>
+          <w:szCs w:val="28"/>
+          <w:u w:val="none"/>
+        </w:rPr>
+        <w:t>the language detects any statement that doesn’t meet its specifications and consider it as an error, then it exits execution and print out to the console a message indicating the cause of the error.</w:t>
+      </w:r>
+    </w:p>
+    <w:p>
+      <w:pPr>
+        <w:pStyle w:val="Normal"/>
+        <w:rPr>
+          <w:rFonts w:ascii="Tibetan Machine Uni" w:hAnsi="Tibetan Machine Uni"/>
+          <w:sz w:val="28"/>
+          <w:szCs w:val="28"/>
+        </w:rPr>
+      </w:pPr>
+      <w:r>
+        <w:rPr>
+          <w:b/>
+          <w:bCs/>
+          <w:u w:val="single"/>
+        </w:rPr>
+      </w:r>
+    </w:p>
+    <w:p>
+      <w:pPr>
+        <w:pStyle w:val="Normal"/>
+        <w:rPr>
+          <w:b/>
+          <w:b/>
+          <w:bCs/>
+          <w:u w:val="single"/>
+        </w:rPr>
+      </w:pPr>
+      <w:r>
+        <w:rPr>
+          <w:rFonts w:ascii="Tibetan Machine Uni" w:hAnsi="Tibetan Machine Uni"/>
+          <w:b/>
+          <w:bCs/>
+          <w:sz w:val="28"/>
+          <w:szCs w:val="28"/>
+          <w:u w:val="single"/>
+        </w:rPr>
+        <w:t>Some difficulties we encountered:</w:t>
+      </w:r>
+    </w:p>
+    <w:p>
+      <w:pPr>
+        <w:pStyle w:val="Normal"/>
+        <w:rPr>
+          <w:b w:val="false"/>
+          <w:b w:val="false"/>
+          <w:bCs w:val="false"/>
+          <w:u w:val="none"/>
+        </w:rPr>
+      </w:pPr>
+      <w:r>
+        <w:rPr>
+          <w:rFonts w:ascii="Tibetan Machine Uni" w:hAnsi="Tibetan Machine Uni"/>
+          <w:b w:val="false"/>
+          <w:bCs w:val="false"/>
+          <w:sz w:val="28"/>
+          <w:szCs w:val="28"/>
+          <w:u w:val="none"/>
+        </w:rPr>
+        <w:t>The first problem we faced was how to represent boolean and byte types, as the language we are building on top, which is C, does not define those types, so we had to improvise and use the (char) type as byte type because they both are one byte long and (char) can thus replace byte. Moreover, the boolean type was also made by treating it as an (int), where the value zero is refereed to as false and the other values are true.</w:t>
+      </w:r>
+    </w:p>
+    <w:p>
+      <w:pPr>
+        <w:pStyle w:val="Normal"/>
+        <w:rPr>
+          <w:b w:val="false"/>
+          <w:b w:val="false"/>
+          <w:bCs w:val="false"/>
+          <w:u w:val="none"/>
+        </w:rPr>
+      </w:pPr>
+      <w:r>
+        <w:rPr>
+          <w:rFonts w:ascii="Tibetan Machine Uni" w:hAnsi="Tibetan Machine Uni"/>
+          <w:b w:val="false"/>
+          <w:bCs w:val="false"/>
+          <w:sz w:val="28"/>
+          <w:szCs w:val="28"/>
+          <w:u w:val="none"/>
+        </w:rPr>
+        <w:t xml:space="preserve">Another problem we faced was the error handling and reporting part. </w:t>
+      </w:r>
+      <w:r>
+        <w:rPr>
+          <w:rFonts w:ascii="Tibetan Machine Uni" w:hAnsi="Tibetan Machine Uni"/>
+          <w:b w:val="false"/>
+          <w:bCs w:val="false"/>
+          <w:sz w:val="28"/>
+          <w:szCs w:val="28"/>
+          <w:u w:val="none"/>
+        </w:rPr>
+        <w:t xml:space="preserve">Adding the error option to the statement list didn’t do the trick because some errors were still not caught, so we added the error option to the end of each statement and function usage, which gave us the ability to caught every error and name it based on the place it happened. The error handling issue made us rethink the whole process and consider the error to be an essential element in the language structure, that needs to be considered. </w:t>
+      </w:r>
+      <w:r>
+        <w:rPr>
+          <w:rFonts w:ascii="Tibetan Machine Uni" w:hAnsi="Tibetan Machine Uni"/>
+          <w:b w:val="false"/>
+          <w:bCs w:val="false"/>
+          <w:sz w:val="28"/>
+          <w:szCs w:val="28"/>
+          <w:u w:val="none"/>
+        </w:rPr>
+        <w:t xml:space="preserve"> </w:t>
       </w:r>
     </w:p>
     <w:p>
@@ -8072,6 +8389,69 @@
       <w:rFonts w:cs="Symbol"/>
     </w:rPr>
   </w:style>
+  <w:style w:type="character" w:styleId="ListLabel91">
+    <w:name w:val="ListLabel 91"/>
+    <w:qFormat/>
+    <w:rPr>
+      <w:rFonts w:ascii="Century Schoolbook L" w:hAnsi="Century Schoolbook L" w:cs="Symbol"/>
+    </w:rPr>
+  </w:style>
+  <w:style w:type="character" w:styleId="ListLabel92">
+    <w:name w:val="ListLabel 92"/>
+    <w:qFormat/>
+    <w:rPr>
+      <w:rFonts w:cs="Symbol"/>
+    </w:rPr>
+  </w:style>
+  <w:style w:type="character" w:styleId="ListLabel93">
+    <w:name w:val="ListLabel 93"/>
+    <w:qFormat/>
+    <w:rPr>
+      <w:rFonts w:cs="Symbol"/>
+    </w:rPr>
+  </w:style>
+  <w:style w:type="character" w:styleId="ListLabel94">
+    <w:name w:val="ListLabel 94"/>
+    <w:qFormat/>
+    <w:rPr>
+      <w:rFonts w:cs="Symbol"/>
+    </w:rPr>
+  </w:style>
+  <w:style w:type="character" w:styleId="ListLabel95">
+    <w:name w:val="ListLabel 95"/>
+    <w:qFormat/>
+    <w:rPr>
+      <w:rFonts w:cs="Symbol"/>
+    </w:rPr>
+  </w:style>
+  <w:style w:type="character" w:styleId="ListLabel96">
+    <w:name w:val="ListLabel 96"/>
+    <w:qFormat/>
+    <w:rPr>
+      <w:rFonts w:cs="Symbol"/>
+    </w:rPr>
+  </w:style>
+  <w:style w:type="character" w:styleId="ListLabel97">
+    <w:name w:val="ListLabel 97"/>
+    <w:qFormat/>
+    <w:rPr>
+      <w:rFonts w:cs="Symbol"/>
+    </w:rPr>
+  </w:style>
+  <w:style w:type="character" w:styleId="ListLabel98">
+    <w:name w:val="ListLabel 98"/>
+    <w:qFormat/>
+    <w:rPr>
+      <w:rFonts w:cs="Symbol"/>
+    </w:rPr>
+  </w:style>
+  <w:style w:type="character" w:styleId="ListLabel99">
+    <w:name w:val="ListLabel 99"/>
+    <w:qFormat/>
+    <w:rPr>
+      <w:rFonts w:cs="Symbol"/>
+    </w:rPr>
+  </w:style>
   <w:style w:type="paragraph" w:styleId="Heading">
     <w:name w:val="Heading"/>
     <w:basedOn w:val="Normal"/>

</xml_diff>

<commit_message>
Merging all report files to be "Report.pdf" as our report sheet.
</commit_message>
<xml_diff>
--- a/Report.docx
+++ b/Report.docx
@@ -425,7 +425,7 @@
           <w:szCs w:val="28"/>
           <w:u w:val="none"/>
         </w:rPr>
-        <w:t>Mohammed Ali 21403227</w:t>
+        <w:t>MOHAMMED ALI 21403227</w:t>
       </w:r>
     </w:p>
     <w:p>
@@ -596,6 +596,7 @@
           <w:b w:val="false"/>
           <w:bCs w:val="false"/>
           <w:i w:val="false"/>
+          <w:i w:val="false"/>
           <w:caps w:val="false"/>
           <w:smallCaps w:val="false"/>
           <w:color w:val="000000"/>
@@ -875,60 +876,6 @@
         <w:pStyle w:val="Normal"/>
         <w:numPr>
           <w:ilvl w:val="0"/>
-          <w:numId w:val="0"/>
-        </w:numPr>
-        <w:ind w:hanging="0"/>
-        <w:rPr>
-          <w:rFonts w:ascii="Tibetan Machine Uni" w:hAnsi="Tibetan Machine Uni"/>
-          <w:b w:val="false"/>
-          <w:b w:val="false"/>
-          <w:bCs w:val="false"/>
-          <w:sz w:val="28"/>
-          <w:szCs w:val="28"/>
-        </w:rPr>
-      </w:pPr>
-      <w:r>
-        <w:rPr>
-          <w:rFonts w:ascii="Tibetan Machine Uni" w:hAnsi="Tibetan Machine Uni"/>
-          <w:b w:val="false"/>
-          <w:bCs w:val="false"/>
-          <w:sz w:val="28"/>
-          <w:szCs w:val="28"/>
-        </w:rPr>
-      </w:r>
-    </w:p>
-    <w:p>
-      <w:pPr>
-        <w:pStyle w:val="Normal"/>
-        <w:numPr>
-          <w:ilvl w:val="0"/>
-          <w:numId w:val="0"/>
-        </w:numPr>
-        <w:ind w:hanging="0"/>
-        <w:rPr>
-          <w:rFonts w:ascii="Tibetan Machine Uni" w:hAnsi="Tibetan Machine Uni"/>
-          <w:b w:val="false"/>
-          <w:b w:val="false"/>
-          <w:bCs w:val="false"/>
-          <w:sz w:val="28"/>
-          <w:szCs w:val="28"/>
-        </w:rPr>
-      </w:pPr>
-      <w:r>
-        <w:rPr>
-          <w:rFonts w:ascii="Tibetan Machine Uni" w:hAnsi="Tibetan Machine Uni"/>
-          <w:b w:val="false"/>
-          <w:bCs w:val="false"/>
-          <w:sz w:val="28"/>
-          <w:szCs w:val="28"/>
-        </w:rPr>
-      </w:r>
-    </w:p>
-    <w:p>
-      <w:pPr>
-        <w:pStyle w:val="Normal"/>
-        <w:numPr>
-          <w:ilvl w:val="0"/>
           <w:numId w:val="1"/>
         </w:numPr>
         <w:rPr>
@@ -6075,22 +6022,52 @@
         <w:pStyle w:val="Normal"/>
         <w:numPr>
           <w:ilvl w:val="0"/>
-          <w:numId w:val="1"/>
-        </w:numPr>
-        <w:rPr>
-          <w:rFonts w:ascii="Century Schoolbook L" w:hAnsi="Century Schoolbook L"/>
-        </w:rPr>
-      </w:pPr>
-      <w:r>
-        <w:rPr>
-          <w:rFonts w:ascii="Tibetan Machine Uni" w:hAnsi="Tibetan Machine Uni"/>
+          <w:numId w:val="0"/>
+        </w:numPr>
+        <w:ind w:hanging="0"/>
+        <w:rPr>
+          <w:rFonts w:ascii="Tibetan Machine Uni" w:hAnsi="Tibetan Machine Uni"/>
+          <w:b/>
           <w:b/>
           <w:bCs/>
           <w:sz w:val="28"/>
           <w:szCs w:val="28"/>
           <w:u w:val="single"/>
         </w:rPr>
-        <w:t>Prerequisites:</w:t>
+      </w:pPr>
+      <w:r>
+        <w:rPr>
+          <w:rFonts w:ascii="Tibetan Machine Uni" w:hAnsi="Tibetan Machine Uni"/>
+          <w:b/>
+          <w:bCs/>
+          <w:sz w:val="28"/>
+          <w:szCs w:val="28"/>
+          <w:u w:val="single"/>
+        </w:rPr>
+      </w:r>
+    </w:p>
+    <w:p>
+      <w:pPr>
+        <w:pStyle w:val="Normal"/>
+        <w:rPr>
+          <w:rFonts w:ascii="Century Schoolbook L" w:hAnsi="Century Schoolbook L"/>
+          <w:b/>
+          <w:b/>
+          <w:bCs/>
+          <w:sz w:val="28"/>
+          <w:szCs w:val="28"/>
+          <w:u w:val="single"/>
+        </w:rPr>
+      </w:pPr>
+      <w:r>
+        <w:rPr>
+          <w:rFonts w:ascii="Century Schoolbook L" w:hAnsi="Century Schoolbook L"/>
+          <w:b/>
+          <w:bCs/>
+          <w:sz w:val="28"/>
+          <w:szCs w:val="28"/>
+          <w:u w:val="single"/>
+        </w:rPr>
       </w:r>
     </w:p>
     <w:p>
@@ -7280,14 +7257,7 @@
     <w:p>
       <w:pPr>
         <w:pStyle w:val="Normal"/>
-        <w:rPr>
-          <w:b/>
-          <w:b/>
-          <w:bCs/>
-          <w:sz w:val="28"/>
-          <w:szCs w:val="28"/>
-          <w:u w:val="single"/>
-        </w:rPr>
+        <w:rPr/>
       </w:pPr>
       <w:hyperlink r:id="rId3">
         <w:r>
@@ -7306,14 +7276,7 @@
     <w:p>
       <w:pPr>
         <w:pStyle w:val="Normal"/>
-        <w:rPr>
-          <w:b/>
-          <w:b/>
-          <w:bCs/>
-          <w:sz w:val="28"/>
-          <w:szCs w:val="28"/>
-          <w:u w:val="single"/>
-        </w:rPr>
+        <w:rPr/>
       </w:pPr>
       <w:hyperlink r:id="rId4">
         <w:r>
@@ -7332,14 +7295,7 @@
     <w:p>
       <w:pPr>
         <w:pStyle w:val="Normal"/>
-        <w:rPr>
-          <w:b/>
-          <w:b/>
-          <w:bCs/>
-          <w:sz w:val="28"/>
-          <w:szCs w:val="28"/>
-          <w:u w:val="single"/>
-        </w:rPr>
+        <w:rPr/>
       </w:pPr>
       <w:hyperlink r:id="rId5">
         <w:r>
@@ -7358,7 +7314,27 @@
     <w:p>
       <w:pPr>
         <w:pStyle w:val="Normal"/>
-        <w:rPr>
+        <w:rPr/>
+      </w:pPr>
+      <w:hyperlink r:id="rId6">
+        <w:r>
+          <w:rPr>
+            <w:rStyle w:val="InternetLink"/>
+            <w:b/>
+            <w:bCs/>
+            <w:sz w:val="28"/>
+            <w:szCs w:val="28"/>
+            <w:u w:val="single"/>
+          </w:rPr>
+          <w:t>http://www.cs.colby.edu/maxwell/courses/tutorials/maketutor/</w:t>
+        </w:r>
+      </w:hyperlink>
+    </w:p>
+    <w:p>
+      <w:pPr>
+        <w:pStyle w:val="Normal"/>
+        <w:rPr>
+          <w:rStyle w:val="InternetLink"/>
           <w:b/>
           <w:b/>
           <w:bCs/>
@@ -7375,6 +7351,15 @@
           <w:szCs w:val="28"/>
           <w:u w:val="single"/>
         </w:rPr>
+      </w:r>
+    </w:p>
+    <w:p>
+      <w:pPr>
+        <w:pStyle w:val="Normal"/>
+        <w:rPr/>
+      </w:pPr>
+      <w:r>
+        <w:rPr/>
       </w:r>
     </w:p>
     <w:sectPr>
@@ -8697,6 +8682,132 @@
       <w:lang w:val="zxx" w:eastAsia="zxx" w:bidi="zxx"/>
     </w:rPr>
   </w:style>
+  <w:style w:type="character" w:styleId="ListLabel109">
+    <w:name w:val="ListLabel 109"/>
+    <w:qFormat/>
+    <w:rPr>
+      <w:rFonts w:ascii="Century Schoolbook L" w:hAnsi="Century Schoolbook L" w:cs="Symbol"/>
+    </w:rPr>
+  </w:style>
+  <w:style w:type="character" w:styleId="ListLabel110">
+    <w:name w:val="ListLabel 110"/>
+    <w:qFormat/>
+    <w:rPr>
+      <w:rFonts w:cs="Symbol"/>
+    </w:rPr>
+  </w:style>
+  <w:style w:type="character" w:styleId="ListLabel111">
+    <w:name w:val="ListLabel 111"/>
+    <w:qFormat/>
+    <w:rPr>
+      <w:rFonts w:cs="Symbol"/>
+    </w:rPr>
+  </w:style>
+  <w:style w:type="character" w:styleId="ListLabel112">
+    <w:name w:val="ListLabel 112"/>
+    <w:qFormat/>
+    <w:rPr>
+      <w:rFonts w:cs="Symbol"/>
+    </w:rPr>
+  </w:style>
+  <w:style w:type="character" w:styleId="ListLabel113">
+    <w:name w:val="ListLabel 113"/>
+    <w:qFormat/>
+    <w:rPr>
+      <w:rFonts w:cs="Symbol"/>
+    </w:rPr>
+  </w:style>
+  <w:style w:type="character" w:styleId="ListLabel114">
+    <w:name w:val="ListLabel 114"/>
+    <w:qFormat/>
+    <w:rPr>
+      <w:rFonts w:cs="Symbol"/>
+    </w:rPr>
+  </w:style>
+  <w:style w:type="character" w:styleId="ListLabel115">
+    <w:name w:val="ListLabel 115"/>
+    <w:qFormat/>
+    <w:rPr>
+      <w:rFonts w:cs="Symbol"/>
+    </w:rPr>
+  </w:style>
+  <w:style w:type="character" w:styleId="ListLabel116">
+    <w:name w:val="ListLabel 116"/>
+    <w:qFormat/>
+    <w:rPr>
+      <w:rFonts w:cs="Symbol"/>
+    </w:rPr>
+  </w:style>
+  <w:style w:type="character" w:styleId="ListLabel117">
+    <w:name w:val="ListLabel 117"/>
+    <w:qFormat/>
+    <w:rPr>
+      <w:rFonts w:cs="Symbol"/>
+    </w:rPr>
+  </w:style>
+  <w:style w:type="character" w:styleId="ListLabel118">
+    <w:name w:val="ListLabel 118"/>
+    <w:qFormat/>
+    <w:rPr>
+      <w:rFonts w:ascii="Century Schoolbook L" w:hAnsi="Century Schoolbook L" w:cs="Symbol"/>
+    </w:rPr>
+  </w:style>
+  <w:style w:type="character" w:styleId="ListLabel119">
+    <w:name w:val="ListLabel 119"/>
+    <w:qFormat/>
+    <w:rPr>
+      <w:rFonts w:cs="Symbol"/>
+    </w:rPr>
+  </w:style>
+  <w:style w:type="character" w:styleId="ListLabel120">
+    <w:name w:val="ListLabel 120"/>
+    <w:qFormat/>
+    <w:rPr>
+      <w:rFonts w:cs="Symbol"/>
+    </w:rPr>
+  </w:style>
+  <w:style w:type="character" w:styleId="ListLabel121">
+    <w:name w:val="ListLabel 121"/>
+    <w:qFormat/>
+    <w:rPr>
+      <w:rFonts w:cs="Symbol"/>
+    </w:rPr>
+  </w:style>
+  <w:style w:type="character" w:styleId="ListLabel122">
+    <w:name w:val="ListLabel 122"/>
+    <w:qFormat/>
+    <w:rPr>
+      <w:rFonts w:cs="Symbol"/>
+    </w:rPr>
+  </w:style>
+  <w:style w:type="character" w:styleId="ListLabel123">
+    <w:name w:val="ListLabel 123"/>
+    <w:qFormat/>
+    <w:rPr>
+      <w:rFonts w:cs="Symbol"/>
+    </w:rPr>
+  </w:style>
+  <w:style w:type="character" w:styleId="ListLabel124">
+    <w:name w:val="ListLabel 124"/>
+    <w:qFormat/>
+    <w:rPr>
+      <w:rFonts w:cs="Symbol"/>
+    </w:rPr>
+  </w:style>
+  <w:style w:type="character" w:styleId="ListLabel125">
+    <w:name w:val="ListLabel 125"/>
+    <w:qFormat/>
+    <w:rPr>
+      <w:rFonts w:cs="Symbol"/>
+    </w:rPr>
+  </w:style>
+  <w:style w:type="character" w:styleId="ListLabel126">
+    <w:name w:val="ListLabel 126"/>
+    <w:qFormat/>
+    <w:rPr>
+      <w:rFonts w:cs="Symbol"/>
+    </w:rPr>
+  </w:style>
   <w:style w:type="paragraph" w:styleId="Heading">
     <w:name w:val="Heading"/>
     <w:basedOn w:val="Normal"/>

</xml_diff>